<commit_message>
Adding application in act
</commit_message>
<xml_diff>
--- a/documentation/akt.docx
+++ b/documentation/akt.docx
@@ -1,6 +1,6 @@
 
 <file path=word/document.xml><?xml version="1.0" encoding="utf-8"?>
-<w:document xmlns:wpc="http://schemas.microsoft.com/office/word/2010/wordprocessingCanvas" xmlns:cx="http://schemas.microsoft.com/office/drawing/2014/chartex" xmlns:cx1="http://schemas.microsoft.com/office/drawing/2015/9/8/chartex" xmlns:cx2="http://schemas.microsoft.com/office/drawing/2015/10/21/chartex" xmlns:cx3="http://schemas.microsoft.com/office/drawing/2016/5/9/chartex" xmlns:cx4="http://schemas.microsoft.com/office/drawing/2016/5/10/chartex" xmlns:cx5="http://schemas.microsoft.com/office/drawing/2016/5/11/chartex" xmlns:cx6="http://schemas.microsoft.com/office/drawing/2016/5/12/chartex" xmlns:cx7="http://schemas.microsoft.com/office/drawing/2016/5/13/chartex" xmlns:cx8="http://schemas.microsoft.com/office/drawing/2016/5/14/chartex" xmlns:mc="http://schemas.openxmlformats.org/markup-compatibility/2006" xmlns:aink="http://schemas.microsoft.com/office/drawing/2016/ink" xmlns:am3d="http://schemas.microsoft.com/office/drawing/2017/model3d" xmlns:o="urn:schemas-microsoft-com:office:office" xmlns:oel="http://schemas.microsoft.com/office/2019/extlst" xmlns:r="http://schemas.openxmlformats.org/officeDocument/2006/relationships" xmlns:m="http://schemas.openxmlformats.org/officeDocument/2006/math" xmlns:v="urn:schemas-microsoft-com:vml" xmlns:wp14="http://schemas.microsoft.com/office/word/2010/wordprocessingDrawing" xmlns:wp="http://schemas.openxmlformats.org/drawingml/2006/wordprocessingDrawing" xmlns:w10="urn:schemas-microsoft-com:office:word" xmlns:w="http://schemas.openxmlformats.org/wordprocessingml/2006/main" xmlns:w14="http://schemas.microsoft.com/office/word/2010/wordml" xmlns:w15="http://schemas.microsoft.com/office/word/2012/wordml" xmlns:w16cex="http://schemas.microsoft.com/office/word/2018/wordml/cex" xmlns:w16cid="http://schemas.microsoft.com/office/word/2016/wordml/cid" xmlns:w16="http://schemas.microsoft.com/office/word/2018/wordml" xmlns:w16sdtdh="http://schemas.microsoft.com/office/word/2020/wordml/sdtdatahash" xmlns:w16se="http://schemas.microsoft.com/office/word/2015/wordml/symex" xmlns:wpg="http://schemas.microsoft.com/office/word/2010/wordprocessingGroup" xmlns:wpi="http://schemas.microsoft.com/office/word/2010/wordprocessingInk" xmlns:wne="http://schemas.microsoft.com/office/word/2006/wordml" xmlns:wps="http://schemas.microsoft.com/office/word/2010/wordprocessingShape" mc:Ignorable="w14 w15 w16se w16cid w16 w16cex w16sdtdh wp14">
+<w:document xmlns:wpc="http://schemas.microsoft.com/office/word/2010/wordprocessingCanvas" xmlns:cx="http://schemas.microsoft.com/office/drawing/2014/chartex" xmlns:cx1="http://schemas.microsoft.com/office/drawing/2015/9/8/chartex" xmlns:mc="http://schemas.openxmlformats.org/markup-compatibility/2006" xmlns:o="urn:schemas-microsoft-com:office:office" xmlns:r="http://schemas.openxmlformats.org/officeDocument/2006/relationships" xmlns:m="http://schemas.openxmlformats.org/officeDocument/2006/math" xmlns:v="urn:schemas-microsoft-com:vml" xmlns:wp14="http://schemas.microsoft.com/office/word/2010/wordprocessingDrawing" xmlns:wp="http://schemas.openxmlformats.org/drawingml/2006/wordprocessingDrawing" xmlns:w10="urn:schemas-microsoft-com:office:word" xmlns:w="http://schemas.openxmlformats.org/wordprocessingml/2006/main" xmlns:w14="http://schemas.microsoft.com/office/word/2010/wordml" xmlns:w15="http://schemas.microsoft.com/office/word/2012/wordml" xmlns:w16se="http://schemas.microsoft.com/office/word/2015/wordml/symex" xmlns:wpg="http://schemas.microsoft.com/office/word/2010/wordprocessingGroup" xmlns:wpi="http://schemas.microsoft.com/office/word/2010/wordprocessingInk" xmlns:wne="http://schemas.microsoft.com/office/word/2006/wordml" xmlns:wps="http://schemas.microsoft.com/office/word/2010/wordprocessingShape" mc:Ignorable="w14 w15 w16se wp14">
   <w:body>
     <w:tbl>
       <w:tblPr>
@@ -106,6 +106,7 @@
               </w:rPr>
               <w:t>{{</w:t>
             </w:r>
+            <w:proofErr w:type="spellStart"/>
             <w:r>
               <w:rPr>
                 <w:rFonts w:ascii="Times New Roman" w:hAnsi="Times New Roman"/>
@@ -114,6 +115,7 @@
               </w:rPr>
               <w:t>name_project_documentation</w:t>
             </w:r>
+            <w:proofErr w:type="spellEnd"/>
             <w:r>
               <w:rPr>
                 <w:rFonts w:ascii="Times New Roman" w:hAnsi="Times New Roman"/>
@@ -130,6 +132,7 @@
               </w:rPr>
               <w:t>}, {{</w:t>
             </w:r>
+            <w:proofErr w:type="spellStart"/>
             <w:r>
               <w:rPr>
                 <w:rFonts w:ascii="Times New Roman" w:hAnsi="Times New Roman"/>
@@ -138,6 +141,7 @@
               </w:rPr>
               <w:t>building_address</w:t>
             </w:r>
+            <w:proofErr w:type="spellEnd"/>
             <w:r>
               <w:rPr>
                 <w:rFonts w:ascii="Times New Roman" w:hAnsi="Times New Roman"/>
@@ -258,16 +262,7 @@
                 <w:iCs/>
                 <w:lang w:val="en-US"/>
               </w:rPr>
-              <w:t>builder</w:t>
-            </w:r>
-            <w:r>
-              <w:rPr>
-                <w:rFonts w:ascii="Times New Roman" w:hAnsi="Times New Roman"/>
-                <w:bCs/>
-                <w:iCs/>
-                <w:lang w:val="en-US"/>
-              </w:rPr>
-              <w:t xml:space="preserve"> </w:t>
+              <w:t xml:space="preserve">builder </w:t>
             </w:r>
             <w:r>
               <w:rPr>
@@ -435,7 +430,27 @@
                 <w:iCs/>
                 <w:lang w:val="en-US"/>
               </w:rPr>
-              <w:t>{{person_the_construction}}</w:t>
+              <w:t>{{</w:t>
+            </w:r>
+            <w:proofErr w:type="spellStart"/>
+            <w:r>
+              <w:rPr>
+                <w:rFonts w:ascii="Times New Roman" w:hAnsi="Times New Roman"/>
+                <w:bCs/>
+                <w:iCs/>
+                <w:lang w:val="en-US"/>
+              </w:rPr>
+              <w:t>person_the_construction</w:t>
+            </w:r>
+            <w:proofErr w:type="spellEnd"/>
+            <w:r>
+              <w:rPr>
+                <w:rFonts w:ascii="Times New Roman" w:hAnsi="Times New Roman"/>
+                <w:bCs/>
+                <w:iCs/>
+                <w:lang w:val="en-US"/>
+              </w:rPr>
+              <w:t>}}</w:t>
             </w:r>
           </w:p>
         </w:tc>
@@ -575,7 +590,27 @@
                 <w:iCs/>
                 <w:lang w:val="en-US"/>
               </w:rPr>
-              <w:t>{{person_prepares_doc}}</w:t>
+              <w:t>{{</w:t>
+            </w:r>
+            <w:proofErr w:type="spellStart"/>
+            <w:r>
+              <w:rPr>
+                <w:rFonts w:ascii="Times New Roman" w:hAnsi="Times New Roman"/>
+                <w:bCs/>
+                <w:iCs/>
+                <w:lang w:val="en-US"/>
+              </w:rPr>
+              <w:t>person_prepares_doc</w:t>
+            </w:r>
+            <w:proofErr w:type="spellEnd"/>
+            <w:r>
+              <w:rPr>
+                <w:rFonts w:ascii="Times New Roman" w:hAnsi="Times New Roman"/>
+                <w:bCs/>
+                <w:iCs/>
+                <w:lang w:val="en-US"/>
+              </w:rPr>
+              <w:t>}}</w:t>
             </w:r>
           </w:p>
         </w:tc>
@@ -731,6 +766,7 @@
         </w:rPr>
         <w:t>N </w:t>
       </w:r>
+      <w:proofErr w:type="gramStart"/>
       <w:r>
         <w:rPr>
           <w:lang w:val="en-US"/>
@@ -741,62 +777,166 @@
         <w:rPr>
           <w:lang w:val="en-US"/>
         </w:rPr>
+        <w:t>{</w:t>
+      </w:r>
+      <w:proofErr w:type="gramEnd"/>
+      <w:r>
+        <w:rPr>
+          <w:lang w:val="en-US"/>
+        </w:rPr>
+        <w:t>{</w:t>
+      </w:r>
+      <w:r>
+        <w:rPr>
+          <w:lang w:val="en-US"/>
+        </w:rPr>
+        <w:t>number</w:t>
+      </w:r>
+      <w:r>
+        <w:rPr>
+          <w:lang w:val="en-US"/>
+        </w:rPr>
+        <w:t>}} ({{</w:t>
+      </w:r>
+      <w:proofErr w:type="spellStart"/>
+      <w:r>
+        <w:rPr>
+          <w:lang w:val="en-US"/>
+        </w:rPr>
+        <w:t>name</w:t>
+      </w:r>
+      <w:r>
+        <w:rPr>
+          <w:lang w:val="en-US"/>
+        </w:rPr>
+        <w:t>_</w:t>
+      </w:r>
+      <w:r>
+        <w:rPr>
+          <w:lang w:val="en-US"/>
+        </w:rPr>
+        <w:t>project</w:t>
+      </w:r>
+      <w:proofErr w:type="spellEnd"/>
+      <w:r>
+        <w:rPr>
+          <w:lang w:val="en-US"/>
+        </w:rPr>
+        <w:t>}})___</w:t>
+      </w:r>
+      <w:r>
+        <w:rPr>
+          <w:lang w:val="en-US"/>
+        </w:rPr>
+        <w:t xml:space="preserve">                                                                                              </w:t>
+      </w:r>
+      <w:r>
+        <w:rPr>
+          <w:lang w:val="en-US"/>
+        </w:rPr>
+        <w:t>"__</w:t>
+      </w:r>
+      <w:r>
+        <w:rPr>
+          <w:lang w:val="en-US"/>
+        </w:rPr>
         <w:t>{{</w:t>
       </w:r>
+      <w:proofErr w:type="spellStart"/>
       <w:r>
         <w:rPr>
           <w:lang w:val="en-US"/>
         </w:rPr>
-        <w:t>number</w:t>
+        <w:t>date</w:t>
       </w:r>
       <w:r>
         <w:rPr>
           <w:lang w:val="en-US"/>
         </w:rPr>
-        <w:t>}} ({{</w:t>
+        <w:t>_</w:t>
       </w:r>
       <w:r>
         <w:rPr>
           <w:lang w:val="en-US"/>
         </w:rPr>
-        <w:t>name</w:t>
-      </w:r>
+        <w:t>day</w:t>
+      </w:r>
+      <w:proofErr w:type="spellEnd"/>
       <w:r>
         <w:rPr>
           <w:lang w:val="en-US"/>
         </w:rPr>
+        <w:t>}}</w:t>
+      </w:r>
+      <w:r>
+        <w:rPr>
+          <w:lang w:val="en-US"/>
+        </w:rPr>
+        <w:t>_"</w:t>
+      </w:r>
+      <w:r>
+        <w:rPr>
+          <w:lang w:val="en-US"/>
+        </w:rPr>
+        <w:t> </w:t>
+      </w:r>
+      <w:r>
+        <w:rPr>
+          <w:lang w:val="en-US"/>
+        </w:rPr>
         <w:t>_</w:t>
       </w:r>
       <w:r>
         <w:rPr>
           <w:lang w:val="en-US"/>
         </w:rPr>
-        <w:t>project</w:t>
-      </w:r>
+        <w:t>{{</w:t>
+      </w:r>
+      <w:proofErr w:type="spellStart"/>
       <w:r>
         <w:rPr>
           <w:lang w:val="en-US"/>
         </w:rPr>
-        <w:t>}})___</w:t>
+        <w:t>date</w:t>
       </w:r>
       <w:r>
         <w:rPr>
           <w:lang w:val="en-US"/>
         </w:rPr>
-        <w:t xml:space="preserve">                                                                                              </w:t>
+        <w:t>_</w:t>
       </w:r>
       <w:r>
         <w:rPr>
           <w:lang w:val="en-US"/>
         </w:rPr>
-        <w:t>"__</w:t>
-      </w:r>
+        <w:t>month</w:t>
+      </w:r>
+      <w:proofErr w:type="spellEnd"/>
       <w:r>
         <w:rPr>
           <w:lang w:val="en-US"/>
         </w:rPr>
+        <w:t>}}</w:t>
+      </w:r>
+      <w:r>
+        <w:rPr>
+          <w:lang w:val="en-US"/>
+        </w:rPr>
+        <w:t>______</w:t>
+      </w:r>
+      <w:r>
+        <w:rPr>
+          <w:lang w:val="en-US"/>
+        </w:rPr>
+        <w:t> </w:t>
+      </w:r>
+      <w:r>
+        <w:rPr>
+          <w:lang w:val="en-US"/>
+        </w:rPr>
         <w:t>{{</w:t>
       </w:r>
+      <w:proofErr w:type="spellStart"/>
       <w:r>
         <w:rPr>
           <w:lang w:val="en-US"/>
@@ -813,98 +953,9 @@
         <w:rPr>
           <w:lang w:val="en-US"/>
         </w:rPr>
-        <w:t>day</w:t>
-      </w:r>
-      <w:r>
-        <w:rPr>
-          <w:lang w:val="en-US"/>
-        </w:rPr>
-        <w:t>}}</w:t>
-      </w:r>
-      <w:r>
-        <w:rPr>
-          <w:lang w:val="en-US"/>
-        </w:rPr>
-        <w:t>_"</w:t>
-      </w:r>
-      <w:r>
-        <w:rPr>
-          <w:lang w:val="en-US"/>
-        </w:rPr>
-        <w:t> </w:t>
-      </w:r>
-      <w:r>
-        <w:rPr>
-          <w:lang w:val="en-US"/>
-        </w:rPr>
-        <w:t>_</w:t>
-      </w:r>
-      <w:r>
-        <w:rPr>
-          <w:lang w:val="en-US"/>
-        </w:rPr>
-        <w:t>{{</w:t>
-      </w:r>
-      <w:r>
-        <w:rPr>
-          <w:lang w:val="en-US"/>
-        </w:rPr>
-        <w:t>date</w:t>
-      </w:r>
-      <w:r>
-        <w:rPr>
-          <w:lang w:val="en-US"/>
-        </w:rPr>
-        <w:t>_</w:t>
-      </w:r>
-      <w:r>
-        <w:rPr>
-          <w:lang w:val="en-US"/>
-        </w:rPr>
-        <w:t>month</w:t>
-      </w:r>
-      <w:r>
-        <w:rPr>
-          <w:lang w:val="en-US"/>
-        </w:rPr>
-        <w:t>}}</w:t>
-      </w:r>
-      <w:r>
-        <w:rPr>
-          <w:lang w:val="en-US"/>
-        </w:rPr>
-        <w:t>______</w:t>
-      </w:r>
-      <w:r>
-        <w:rPr>
-          <w:lang w:val="en-US"/>
-        </w:rPr>
-        <w:t> </w:t>
-      </w:r>
-      <w:r>
-        <w:rPr>
-          <w:lang w:val="en-US"/>
-        </w:rPr>
-        <w:t>{{</w:t>
-      </w:r>
-      <w:r>
-        <w:rPr>
-          <w:lang w:val="en-US"/>
-        </w:rPr>
-        <w:t>date</w:t>
-      </w:r>
-      <w:r>
-        <w:rPr>
-          <w:lang w:val="en-US"/>
-        </w:rPr>
-        <w:t>_</w:t>
-      </w:r>
-      <w:r>
-        <w:rPr>
-          <w:lang w:val="en-US"/>
-        </w:rPr>
         <w:t>year</w:t>
       </w:r>
+      <w:proofErr w:type="spellEnd"/>
       <w:r>
         <w:rPr>
           <w:lang w:val="en-US"/>
@@ -1054,7 +1105,27 @@
                 <w:iCs/>
                 <w:lang w:val="en-US" w:eastAsia="en-US"/>
               </w:rPr>
-              <w:t>{{representative_builder}}</w:t>
+              <w:t>{{</w:t>
+            </w:r>
+            <w:proofErr w:type="spellStart"/>
+            <w:r>
+              <w:rPr>
+                <w:rFonts w:ascii="Times New Roman" w:eastAsia="Calibri" w:hAnsi="Times New Roman"/>
+                <w:bCs/>
+                <w:iCs/>
+                <w:lang w:val="en-US" w:eastAsia="en-US"/>
+              </w:rPr>
+              <w:t>representative_builder</w:t>
+            </w:r>
+            <w:proofErr w:type="spellEnd"/>
+            <w:r>
+              <w:rPr>
+                <w:rFonts w:ascii="Times New Roman" w:eastAsia="Calibri" w:hAnsi="Times New Roman"/>
+                <w:bCs/>
+                <w:iCs/>
+                <w:lang w:val="en-US" w:eastAsia="en-US"/>
+              </w:rPr>
+              <w:t>}}</w:t>
             </w:r>
           </w:p>
         </w:tc>
@@ -1159,7 +1230,27 @@
                 <w:iCs/>
                 <w:lang w:val="en-US" w:eastAsia="en-US"/>
               </w:rPr>
-              <w:t>{{representative_person_the_construction}}</w:t>
+              <w:t>{{</w:t>
+            </w:r>
+            <w:proofErr w:type="spellStart"/>
+            <w:r>
+              <w:rPr>
+                <w:rFonts w:ascii="Times New Roman" w:eastAsia="Calibri" w:hAnsi="Times New Roman"/>
+                <w:bCs/>
+                <w:iCs/>
+                <w:lang w:val="en-US" w:eastAsia="en-US"/>
+              </w:rPr>
+              <w:t>representative_person_the_construction</w:t>
+            </w:r>
+            <w:proofErr w:type="spellEnd"/>
+            <w:r>
+              <w:rPr>
+                <w:rFonts w:ascii="Times New Roman" w:eastAsia="Calibri" w:hAnsi="Times New Roman"/>
+                <w:bCs/>
+                <w:iCs/>
+                <w:lang w:val="en-US" w:eastAsia="en-US"/>
+              </w:rPr>
+              <w:t>}}</w:t>
             </w:r>
           </w:p>
         </w:tc>
@@ -1264,7 +1355,27 @@
                 <w:iCs/>
                 <w:lang w:val="en-US" w:eastAsia="en-US"/>
               </w:rPr>
-              <w:t>{{specialist_organization_construction}}</w:t>
+              <w:t>{{</w:t>
+            </w:r>
+            <w:proofErr w:type="spellStart"/>
+            <w:r>
+              <w:rPr>
+                <w:rFonts w:ascii="Times New Roman" w:eastAsia="Calibri" w:hAnsi="Times New Roman"/>
+                <w:bCs/>
+                <w:iCs/>
+                <w:lang w:val="en-US" w:eastAsia="en-US"/>
+              </w:rPr>
+              <w:t>specialist_organization_construction</w:t>
+            </w:r>
+            <w:proofErr w:type="spellEnd"/>
+            <w:r>
+              <w:rPr>
+                <w:rFonts w:ascii="Times New Roman" w:eastAsia="Calibri" w:hAnsi="Times New Roman"/>
+                <w:bCs/>
+                <w:iCs/>
+                <w:lang w:val="en-US" w:eastAsia="en-US"/>
+              </w:rPr>
+              <w:t>}}</w:t>
             </w:r>
           </w:p>
         </w:tc>
@@ -1357,7 +1468,27 @@
                 <w:iCs/>
                 <w:lang w:val="en-US" w:eastAsia="en-US"/>
               </w:rPr>
-              <w:t>{{representative_person_preparing_project_doc}}</w:t>
+              <w:t>{{</w:t>
+            </w:r>
+            <w:proofErr w:type="spellStart"/>
+            <w:r>
+              <w:rPr>
+                <w:rFonts w:ascii="Times New Roman" w:eastAsia="Calibri" w:hAnsi="Times New Roman"/>
+                <w:bCs/>
+                <w:iCs/>
+                <w:lang w:val="en-US" w:eastAsia="en-US"/>
+              </w:rPr>
+              <w:t>representative_person_preparing_project_doc</w:t>
+            </w:r>
+            <w:proofErr w:type="spellEnd"/>
+            <w:r>
+              <w:rPr>
+                <w:rFonts w:ascii="Times New Roman" w:eastAsia="Calibri" w:hAnsi="Times New Roman"/>
+                <w:bCs/>
+                <w:iCs/>
+                <w:lang w:val="en-US" w:eastAsia="en-US"/>
+              </w:rPr>
+              <w:t>}}</w:t>
             </w:r>
           </w:p>
         </w:tc>
@@ -1474,7 +1605,27 @@
                 <w:iCs/>
                 <w:lang w:val="en-US" w:eastAsia="en-US"/>
               </w:rPr>
-              <w:t>{{representative_person_performed_examined}}</w:t>
+              <w:t>{{</w:t>
+            </w:r>
+            <w:proofErr w:type="spellStart"/>
+            <w:r>
+              <w:rPr>
+                <w:rFonts w:ascii="Times New Roman" w:eastAsia="Calibri" w:hAnsi="Times New Roman"/>
+                <w:bCs/>
+                <w:iCs/>
+                <w:lang w:val="en-US" w:eastAsia="en-US"/>
+              </w:rPr>
+              <w:t>representative_person_performed_examined</w:t>
+            </w:r>
+            <w:proofErr w:type="spellEnd"/>
+            <w:r>
+              <w:rPr>
+                <w:rFonts w:ascii="Times New Roman" w:eastAsia="Calibri" w:hAnsi="Times New Roman"/>
+                <w:bCs/>
+                <w:iCs/>
+                <w:lang w:val="en-US" w:eastAsia="en-US"/>
+              </w:rPr>
+              <w:t>}}</w:t>
             </w:r>
           </w:p>
         </w:tc>
@@ -1581,6 +1732,7 @@
               </w:rPr>
               <w:t>{{</w:t>
             </w:r>
+            <w:proofErr w:type="spellStart"/>
             <w:r>
               <w:rPr>
                 <w:rFonts w:ascii="Times New Roman" w:eastAsia="Calibri" w:hAnsi="Times New Roman"/>
@@ -1590,6 +1742,7 @@
               </w:rPr>
               <w:t>other_persons_participated_examination</w:t>
             </w:r>
+            <w:proofErr w:type="spellEnd"/>
             <w:r>
               <w:rPr>
                 <w:rFonts w:ascii="Times New Roman" w:eastAsia="Calibri" w:hAnsi="Times New Roman"/>
@@ -1715,8 +1868,9 @@
                 <w:iCs/>
                 <w:lang w:val="en-US"/>
               </w:rPr>
-              <w:t>{{person_the_construction</w:t>
-            </w:r>
+              <w:t>{{</w:t>
+            </w:r>
+            <w:proofErr w:type="spellStart"/>
             <w:r>
               <w:rPr>
                 <w:rFonts w:ascii="Times New Roman" w:hAnsi="Times New Roman"/>
@@ -1724,8 +1878,18 @@
                 <w:iCs/>
                 <w:lang w:val="en-US"/>
               </w:rPr>
+              <w:t>person_the_construction</w:t>
+            </w:r>
+            <w:r>
+              <w:rPr>
+                <w:rFonts w:ascii="Times New Roman" w:hAnsi="Times New Roman"/>
+                <w:bCs/>
+                <w:iCs/>
+                <w:lang w:val="en-US"/>
+              </w:rPr>
               <w:t>_name</w:t>
             </w:r>
+            <w:proofErr w:type="spellEnd"/>
             <w:r>
               <w:rPr>
                 <w:rFonts w:ascii="Times New Roman" w:hAnsi="Times New Roman"/>
@@ -1881,6 +2045,7 @@
               </w:rPr>
               <w:t>{{</w:t>
             </w:r>
+            <w:proofErr w:type="spellStart"/>
             <w:r>
               <w:rPr>
                 <w:rFonts w:ascii="Times New Roman" w:hAnsi="Times New Roman"/>
@@ -1890,6 +2055,7 @@
               </w:rPr>
               <w:t>name_hidden_works</w:t>
             </w:r>
+            <w:proofErr w:type="spellEnd"/>
             <w:r>
               <w:rPr>
                 <w:rFonts w:ascii="Times New Roman" w:hAnsi="Times New Roman"/>
@@ -2016,6 +2182,7 @@
               <w:lastRenderedPageBreak/>
               <w:t>{{</w:t>
             </w:r>
+            <w:proofErr w:type="spellStart"/>
             <w:r>
               <w:rPr>
                 <w:rFonts w:ascii="Times New Roman" w:hAnsi="Times New Roman"/>
@@ -2025,6 +2192,7 @@
               </w:rPr>
               <w:t>number_project_doc</w:t>
             </w:r>
+            <w:proofErr w:type="spellEnd"/>
             <w:r>
               <w:rPr>
                 <w:rFonts w:ascii="Times New Roman" w:hAnsi="Times New Roman"/>
@@ -2043,6 +2211,7 @@
               </w:rPr>
               <w:t>, {{</w:t>
             </w:r>
+            <w:proofErr w:type="spellStart"/>
             <w:r>
               <w:rPr>
                 <w:rFonts w:ascii="Times New Roman" w:hAnsi="Times New Roman"/>
@@ -2052,6 +2221,7 @@
               </w:rPr>
               <w:t>number_working_doc</w:t>
             </w:r>
+            <w:proofErr w:type="spellEnd"/>
             <w:r>
               <w:rPr>
                 <w:rFonts w:ascii="Times New Roman" w:hAnsi="Times New Roman"/>
@@ -2061,6 +2231,7 @@
               </w:rPr>
               <w:t>}}, {{</w:t>
             </w:r>
+            <w:proofErr w:type="spellStart"/>
             <w:r>
               <w:rPr>
                 <w:rFonts w:ascii="Times New Roman" w:hAnsi="Times New Roman"/>
@@ -2070,6 +2241,7 @@
               </w:rPr>
               <w:t>other_details_project_drawing</w:t>
             </w:r>
+            <w:proofErr w:type="spellEnd"/>
             <w:r>
               <w:rPr>
                 <w:rFonts w:ascii="Times New Roman" w:hAnsi="Times New Roman"/>
@@ -2079,6 +2251,7 @@
               </w:rPr>
               <w:t>}}, {{</w:t>
             </w:r>
+            <w:proofErr w:type="spellStart"/>
             <w:r>
               <w:rPr>
                 <w:rFonts w:ascii="Times New Roman" w:hAnsi="Times New Roman"/>
@@ -2088,6 +2261,7 @@
               </w:rPr>
               <w:t>other_details_working_drawing</w:t>
             </w:r>
+            <w:proofErr w:type="spellEnd"/>
             <w:r>
               <w:rPr>
                 <w:rFonts w:ascii="Times New Roman" w:hAnsi="Times New Roman"/>
@@ -2097,6 +2271,7 @@
               </w:rPr>
               <w:t>}}, {{</w:t>
             </w:r>
+            <w:proofErr w:type="spellStart"/>
             <w:r>
               <w:rPr>
                 <w:rFonts w:ascii="Times New Roman" w:hAnsi="Times New Roman"/>
@@ -2106,6 +2281,7 @@
               </w:rPr>
               <w:t>name_project_doc</w:t>
             </w:r>
+            <w:proofErr w:type="spellEnd"/>
             <w:r>
               <w:rPr>
                 <w:rFonts w:ascii="Times New Roman" w:hAnsi="Times New Roman"/>
@@ -2115,6 +2291,7 @@
               </w:rPr>
               <w:t>}}, {{</w:t>
             </w:r>
+            <w:proofErr w:type="spellStart"/>
             <w:r>
               <w:rPr>
                 <w:rFonts w:ascii="Times New Roman" w:hAnsi="Times New Roman"/>
@@ -2124,6 +2301,7 @@
               </w:rPr>
               <w:t>name_working_doc</w:t>
             </w:r>
+            <w:proofErr w:type="spellEnd"/>
             <w:r>
               <w:rPr>
                 <w:rFonts w:ascii="Times New Roman" w:hAnsi="Times New Roman"/>
@@ -2142,6 +2320,7 @@
               </w:rPr>
               <w:t>,{{</w:t>
             </w:r>
+            <w:proofErr w:type="spellStart"/>
             <w:r>
               <w:rPr>
                 <w:rFonts w:ascii="Times New Roman" w:hAnsi="Times New Roman"/>
@@ -2151,6 +2330,7 @@
               </w:rPr>
               <w:t>information_persons_prepare_doc</w:t>
             </w:r>
+            <w:proofErr w:type="spellEnd"/>
             <w:r>
               <w:rPr>
                 <w:rFonts w:ascii="Times New Roman" w:hAnsi="Times New Roman"/>
@@ -2366,7 +2546,27 @@
                 <w:iCs/>
                 <w:lang w:val="en-US" w:eastAsia="en-US"/>
               </w:rPr>
-              <w:t>{{submitted_doc}}</w:t>
+              <w:t>{{</w:t>
+            </w:r>
+            <w:proofErr w:type="spellStart"/>
+            <w:r>
+              <w:rPr>
+                <w:rFonts w:ascii="Times New Roman" w:eastAsia="Calibri" w:hAnsi="Times New Roman"/>
+                <w:bCs/>
+                <w:iCs/>
+                <w:lang w:val="en-US" w:eastAsia="en-US"/>
+              </w:rPr>
+              <w:t>submitted_doc</w:t>
+            </w:r>
+            <w:proofErr w:type="spellEnd"/>
+            <w:r>
+              <w:rPr>
+                <w:rFonts w:ascii="Times New Roman" w:eastAsia="Calibri" w:hAnsi="Times New Roman"/>
+                <w:bCs/>
+                <w:iCs/>
+                <w:lang w:val="en-US" w:eastAsia="en-US"/>
+              </w:rPr>
+              <w:t>}}</w:t>
             </w:r>
           </w:p>
         </w:tc>
@@ -2586,7 +2786,16 @@
                 <w:bCs/>
                 <w:lang w:val="en-US" w:eastAsia="en-US"/>
               </w:rPr>
-              <w:t>{{start_date_work</w:t>
+              <w:t>{{</w:t>
+            </w:r>
+            <w:proofErr w:type="spellStart"/>
+            <w:r>
+              <w:rPr>
+                <w:rFonts w:ascii="Times New Roman" w:eastAsia="Calibri" w:hAnsi="Times New Roman"/>
+                <w:bCs/>
+                <w:lang w:val="en-US" w:eastAsia="en-US"/>
+              </w:rPr>
+              <w:t>start_date_work</w:t>
             </w:r>
             <w:r>
               <w:rPr>
@@ -2604,6 +2813,7 @@
               </w:rPr>
               <w:t>day</w:t>
             </w:r>
+            <w:proofErr w:type="spellEnd"/>
             <w:r>
               <w:rPr>
                 <w:rFonts w:ascii="Times New Roman" w:eastAsia="Calibri" w:hAnsi="Times New Roman"/>
@@ -2690,7 +2900,16 @@
                 <w:bCs/>
                 <w:lang w:val="en-US" w:eastAsia="en-US"/>
               </w:rPr>
-              <w:t>{{start_date_work</w:t>
+              <w:t>{{</w:t>
+            </w:r>
+            <w:proofErr w:type="spellStart"/>
+            <w:r>
+              <w:rPr>
+                <w:rFonts w:ascii="Times New Roman" w:eastAsia="Calibri" w:hAnsi="Times New Roman"/>
+                <w:bCs/>
+                <w:lang w:val="en-US" w:eastAsia="en-US"/>
+              </w:rPr>
+              <w:t>start_date_work</w:t>
             </w:r>
             <w:r>
               <w:rPr>
@@ -2700,6 +2919,7 @@
               </w:rPr>
               <w:t>_month</w:t>
             </w:r>
+            <w:proofErr w:type="spellEnd"/>
             <w:r>
               <w:rPr>
                 <w:rFonts w:ascii="Times New Roman" w:eastAsia="Calibri" w:hAnsi="Times New Roman"/>
@@ -2757,7 +2977,16 @@
                 <w:bCs/>
                 <w:lang w:val="en-US" w:eastAsia="en-US"/>
               </w:rPr>
-              <w:t>{{start_date_work</w:t>
+              <w:t>{{</w:t>
+            </w:r>
+            <w:proofErr w:type="spellStart"/>
+            <w:r>
+              <w:rPr>
+                <w:rFonts w:ascii="Times New Roman" w:eastAsia="Calibri" w:hAnsi="Times New Roman"/>
+                <w:bCs/>
+                <w:lang w:val="en-US" w:eastAsia="en-US"/>
+              </w:rPr>
+              <w:t>start_date_work</w:t>
             </w:r>
             <w:r>
               <w:rPr>
@@ -2767,6 +2996,7 @@
               </w:rPr>
               <w:t>_year</w:t>
             </w:r>
+            <w:proofErr w:type="spellEnd"/>
             <w:r>
               <w:rPr>
                 <w:rFonts w:ascii="Times New Roman" w:eastAsia="Calibri" w:hAnsi="Times New Roman"/>
@@ -2974,7 +3204,25 @@
                 <w:bCs/>
                 <w:lang w:val="en-US" w:eastAsia="en-US"/>
               </w:rPr>
-              <w:t>{{end_date_work_day}}</w:t>
+              <w:t>{{</w:t>
+            </w:r>
+            <w:proofErr w:type="spellStart"/>
+            <w:r>
+              <w:rPr>
+                <w:rFonts w:ascii="Times New Roman" w:eastAsia="Calibri" w:hAnsi="Times New Roman"/>
+                <w:bCs/>
+                <w:lang w:val="en-US" w:eastAsia="en-US"/>
+              </w:rPr>
+              <w:t>end_date_work_day</w:t>
+            </w:r>
+            <w:proofErr w:type="spellEnd"/>
+            <w:r>
+              <w:rPr>
+                <w:rFonts w:ascii="Times New Roman" w:eastAsia="Calibri" w:hAnsi="Times New Roman"/>
+                <w:bCs/>
+                <w:lang w:val="en-US" w:eastAsia="en-US"/>
+              </w:rPr>
+              <w:t>}}</w:t>
             </w:r>
           </w:p>
         </w:tc>
@@ -3032,7 +3280,25 @@
                 <w:bCs/>
                 <w:lang w:val="en-US" w:eastAsia="en-US"/>
               </w:rPr>
-              <w:t xml:space="preserve">{{end_date_work_month}} </w:t>
+              <w:t>{{</w:t>
+            </w:r>
+            <w:proofErr w:type="spellStart"/>
+            <w:r>
+              <w:rPr>
+                <w:rFonts w:ascii="Times New Roman" w:eastAsia="Calibri" w:hAnsi="Times New Roman"/>
+                <w:bCs/>
+                <w:lang w:val="en-US" w:eastAsia="en-US"/>
+              </w:rPr>
+              <w:t>end_date_work_month</w:t>
+            </w:r>
+            <w:proofErr w:type="spellEnd"/>
+            <w:r>
+              <w:rPr>
+                <w:rFonts w:ascii="Times New Roman" w:eastAsia="Calibri" w:hAnsi="Times New Roman"/>
+                <w:bCs/>
+                <w:lang w:val="en-US" w:eastAsia="en-US"/>
+              </w:rPr>
+              <w:t xml:space="preserve">}} </w:t>
             </w:r>
           </w:p>
         </w:tc>
@@ -3084,6 +3350,7 @@
                 <w:lang w:eastAsia="en-US"/>
               </w:rPr>
             </w:pPr>
+            <w:proofErr w:type="spellStart"/>
             <w:r>
               <w:rPr>
                 <w:rFonts w:ascii="Times New Roman" w:eastAsia="Calibri" w:hAnsi="Times New Roman"/>
@@ -3091,6 +3358,7 @@
               </w:rPr>
               <w:t>end_date_work_year</w:t>
             </w:r>
+            <w:proofErr w:type="spellEnd"/>
           </w:p>
         </w:tc>
         <w:tc>
@@ -3230,7 +3498,27 @@
                 <w:iCs/>
                 <w:lang w:val="en-US" w:eastAsia="en-US"/>
               </w:rPr>
-              <w:t>{bcars}</w:t>
+              <w:t>{</w:t>
+            </w:r>
+            <w:proofErr w:type="spellStart"/>
+            <w:r>
+              <w:rPr>
+                <w:rFonts w:ascii="Times New Roman" w:eastAsia="Calibri" w:hAnsi="Times New Roman"/>
+                <w:bCs/>
+                <w:iCs/>
+                <w:lang w:val="en-US" w:eastAsia="en-US"/>
+              </w:rPr>
+              <w:t>bcars</w:t>
+            </w:r>
+            <w:proofErr w:type="spellEnd"/>
+            <w:r>
+              <w:rPr>
+                <w:rFonts w:ascii="Times New Roman" w:eastAsia="Calibri" w:hAnsi="Times New Roman"/>
+                <w:bCs/>
+                <w:iCs/>
+                <w:lang w:val="en-US" w:eastAsia="en-US"/>
+              </w:rPr>
+              <w:t>}</w:t>
             </w:r>
             <w:r>
               <w:rPr>
@@ -3355,7 +3643,27 @@
                 <w:iCs/>
                 <w:lang w:val="en-US" w:eastAsia="en-US"/>
               </w:rPr>
-              <w:t>{{permitted_works}}</w:t>
+              <w:t>{{</w:t>
+            </w:r>
+            <w:proofErr w:type="spellStart"/>
+            <w:r>
+              <w:rPr>
+                <w:rFonts w:ascii="Times New Roman" w:eastAsia="Calibri" w:hAnsi="Times New Roman"/>
+                <w:bCs/>
+                <w:iCs/>
+                <w:lang w:val="en-US" w:eastAsia="en-US"/>
+              </w:rPr>
+              <w:t>permitted_works</w:t>
+            </w:r>
+            <w:proofErr w:type="spellEnd"/>
+            <w:r>
+              <w:rPr>
+                <w:rFonts w:ascii="Times New Roman" w:eastAsia="Calibri" w:hAnsi="Times New Roman"/>
+                <w:bCs/>
+                <w:iCs/>
+                <w:lang w:val="en-US" w:eastAsia="en-US"/>
+              </w:rPr>
+              <w:t>}}</w:t>
             </w:r>
           </w:p>
         </w:tc>
@@ -3474,7 +3782,27 @@
                 <w:iCs/>
                 <w:lang w:val="en-US" w:eastAsia="en-US"/>
               </w:rPr>
-              <w:t>{{additional_information}}</w:t>
+              <w:t>{{</w:t>
+            </w:r>
+            <w:proofErr w:type="spellStart"/>
+            <w:r>
+              <w:rPr>
+                <w:rFonts w:ascii="Times New Roman" w:eastAsia="Calibri" w:hAnsi="Times New Roman"/>
+                <w:bCs/>
+                <w:iCs/>
+                <w:lang w:val="en-US" w:eastAsia="en-US"/>
+              </w:rPr>
+              <w:t>additional_information</w:t>
+            </w:r>
+            <w:proofErr w:type="spellEnd"/>
+            <w:r>
+              <w:rPr>
+                <w:rFonts w:ascii="Times New Roman" w:eastAsia="Calibri" w:hAnsi="Times New Roman"/>
+                <w:bCs/>
+                <w:iCs/>
+                <w:lang w:val="en-US" w:eastAsia="en-US"/>
+              </w:rPr>
+              <w:t>}}</w:t>
             </w:r>
           </w:p>
         </w:tc>
@@ -3560,6 +3888,7 @@
         </w:rPr>
         <w:t>instances</w:t>
       </w:r>
+      <w:proofErr w:type="gramStart"/>
       <w:r>
         <w:rPr>
           <w:rFonts w:ascii="Times New Roman" w:eastAsia="Calibri" w:hAnsi="Times New Roman"/>
@@ -3593,7 +3922,15 @@
           <w:rFonts w:ascii="Times New Roman" w:eastAsia="Calibri" w:hAnsi="Times New Roman"/>
           <w:lang w:eastAsia="en-US"/>
         </w:rPr>
-        <w:t>экземплярах.</w:t>
+        <w:t>экземплярах</w:t>
+      </w:r>
+      <w:proofErr w:type="gramEnd"/>
+      <w:r>
+        <w:rPr>
+          <w:rFonts w:ascii="Times New Roman" w:eastAsia="Calibri" w:hAnsi="Times New Roman"/>
+          <w:lang w:eastAsia="en-US"/>
+        </w:rPr>
+        <w:t>.</w:t>
       </w:r>
     </w:p>
     <w:p>
@@ -3780,7 +4117,17 @@
                 <w:iCs/>
                 <w:lang w:val="en-US" w:eastAsia="en-US"/>
               </w:rPr>
-              <w:t>{{representative_builder</w:t>
+              <w:t>{{</w:t>
+            </w:r>
+            <w:proofErr w:type="spellStart"/>
+            <w:r>
+              <w:rPr>
+                <w:rFonts w:ascii="Times New Roman" w:eastAsia="Calibri" w:hAnsi="Times New Roman"/>
+                <w:bCs/>
+                <w:iCs/>
+                <w:lang w:val="en-US" w:eastAsia="en-US"/>
+              </w:rPr>
+              <w:t>representative_builder</w:t>
             </w:r>
             <w:r>
               <w:rPr>
@@ -3791,6 +4138,7 @@
               </w:rPr>
               <w:t>_name</w:t>
             </w:r>
+            <w:proofErr w:type="spellEnd"/>
             <w:r>
               <w:rPr>
                 <w:rFonts w:ascii="Times New Roman" w:eastAsia="Calibri" w:hAnsi="Times New Roman"/>
@@ -3903,7 +4251,17 @@
                 <w:iCs/>
                 <w:lang w:val="en-US" w:eastAsia="en-US"/>
               </w:rPr>
-              <w:t>{{representative_person_the_construction</w:t>
+              <w:t>{{</w:t>
+            </w:r>
+            <w:proofErr w:type="spellStart"/>
+            <w:r>
+              <w:rPr>
+                <w:rFonts w:ascii="Times New Roman" w:eastAsia="Calibri" w:hAnsi="Times New Roman"/>
+                <w:bCs/>
+                <w:iCs/>
+                <w:lang w:val="en-US" w:eastAsia="en-US"/>
+              </w:rPr>
+              <w:t>representative_person_the_construction</w:t>
             </w:r>
             <w:r>
               <w:rPr>
@@ -3914,6 +4272,7 @@
               </w:rPr>
               <w:t>_name</w:t>
             </w:r>
+            <w:proofErr w:type="spellEnd"/>
             <w:r>
               <w:rPr>
                 <w:rFonts w:ascii="Times New Roman" w:eastAsia="Calibri" w:hAnsi="Times New Roman"/>
@@ -4026,7 +4385,17 @@
                 <w:iCs/>
                 <w:lang w:val="en-US" w:eastAsia="en-US"/>
               </w:rPr>
-              <w:t>{{specialist_organization_construction</w:t>
+              <w:t>{{</w:t>
+            </w:r>
+            <w:proofErr w:type="spellStart"/>
+            <w:r>
+              <w:rPr>
+                <w:rFonts w:ascii="Times New Roman" w:eastAsia="Calibri" w:hAnsi="Times New Roman"/>
+                <w:bCs/>
+                <w:iCs/>
+                <w:lang w:val="en-US" w:eastAsia="en-US"/>
+              </w:rPr>
+              <w:t>specialist_organization_construction</w:t>
             </w:r>
             <w:r>
               <w:rPr>
@@ -4037,6 +4406,7 @@
               </w:rPr>
               <w:t>_name</w:t>
             </w:r>
+            <w:proofErr w:type="spellEnd"/>
             <w:r>
               <w:rPr>
                 <w:rFonts w:ascii="Times New Roman" w:eastAsia="Calibri" w:hAnsi="Times New Roman"/>
@@ -4149,7 +4519,17 @@
                 <w:iCs/>
                 <w:lang w:val="en-US" w:eastAsia="en-US"/>
               </w:rPr>
-              <w:t>{{representative_person_preparing_project_doc</w:t>
+              <w:t>{{</w:t>
+            </w:r>
+            <w:proofErr w:type="spellStart"/>
+            <w:r>
+              <w:rPr>
+                <w:rFonts w:ascii="Times New Roman" w:eastAsia="Calibri" w:hAnsi="Times New Roman"/>
+                <w:bCs/>
+                <w:iCs/>
+                <w:lang w:val="en-US" w:eastAsia="en-US"/>
+              </w:rPr>
+              <w:t>representative_person_preparing_project_doc</w:t>
             </w:r>
             <w:r>
               <w:rPr>
@@ -4160,6 +4540,7 @@
               </w:rPr>
               <w:t>_name</w:t>
             </w:r>
+            <w:proofErr w:type="spellEnd"/>
             <w:r>
               <w:rPr>
                 <w:rFonts w:ascii="Times New Roman" w:eastAsia="Calibri" w:hAnsi="Times New Roman"/>
@@ -4272,7 +4653,17 @@
                 <w:iCs/>
                 <w:lang w:val="en-US" w:eastAsia="en-US"/>
               </w:rPr>
-              <w:t>{{representative_person_performed_examined</w:t>
+              <w:t>{{</w:t>
+            </w:r>
+            <w:proofErr w:type="spellStart"/>
+            <w:r>
+              <w:rPr>
+                <w:rFonts w:ascii="Times New Roman" w:eastAsia="Calibri" w:hAnsi="Times New Roman"/>
+                <w:bCs/>
+                <w:iCs/>
+                <w:lang w:val="en-US" w:eastAsia="en-US"/>
+              </w:rPr>
+              <w:t>representative_person_performed_examined</w:t>
             </w:r>
             <w:r>
               <w:rPr>
@@ -4283,6 +4674,7 @@
               </w:rPr>
               <w:t>_name</w:t>
             </w:r>
+            <w:proofErr w:type="spellEnd"/>
             <w:r>
               <w:rPr>
                 <w:rFonts w:ascii="Times New Roman" w:eastAsia="Calibri" w:hAnsi="Times New Roman"/>
@@ -4397,6 +4789,7 @@
               </w:rPr>
               <w:t>{{</w:t>
             </w:r>
+            <w:proofErr w:type="spellStart"/>
             <w:r>
               <w:rPr>
                 <w:rFonts w:ascii="Times New Roman" w:eastAsia="Calibri" w:hAnsi="Times New Roman"/>
@@ -4415,6 +4808,7 @@
               </w:rPr>
               <w:t>_name</w:t>
             </w:r>
+            <w:proofErr w:type="spellEnd"/>
             <w:r>
               <w:rPr>
                 <w:rFonts w:ascii="Times New Roman" w:eastAsia="Calibri" w:hAnsi="Times New Roman"/>
@@ -4453,17 +4847,1464 @@
     <w:bookmarkEnd w:id="6"/>
     <w:p>
       <w:pPr>
-        <w:widowControl w:val="0"/>
-        <w:autoSpaceDE w:val="0"/>
-        <w:autoSpaceDN w:val="0"/>
-        <w:adjustRightInd w:val="0"/>
-        <w:spacing w:after="150" w:line="240" w:lineRule="auto"/>
-        <w:rPr>
-          <w:rFonts w:ascii="Courier New" w:hAnsi="Courier New" w:cs="Courier New"/>
-          <w:sz w:val="24"/>
-          <w:szCs w:val="24"/>
-        </w:rPr>
-      </w:pPr>
+        <w:rPr>
+          <w:rFonts w:eastAsiaTheme="minorEastAsia"/>
+          <w:lang w:eastAsia="ja-JP"/>
+        </w:rPr>
+      </w:pPr>
+      <w:r>
+        <w:t>{</w:t>
+      </w:r>
+      <w:r>
+        <w:rPr>
+          <w:rFonts w:eastAsiaTheme="minorEastAsia" w:hint="eastAsia"/>
+          <w:lang w:eastAsia="ja-JP"/>
+        </w:rPr>
+        <w:t>%</w:t>
+      </w:r>
+      <w:r>
+        <w:rPr>
+          <w:rFonts w:eastAsiaTheme="minorEastAsia"/>
+          <w:lang w:val="en-US" w:eastAsia="ja-JP"/>
+        </w:rPr>
+        <w:t>p</w:t>
+      </w:r>
+      <w:r>
+        <w:rPr>
+          <w:rFonts w:eastAsiaTheme="minorEastAsia"/>
+          <w:lang w:eastAsia="ja-JP"/>
+        </w:rPr>
+        <w:t xml:space="preserve"> </w:t>
+      </w:r>
+      <w:r>
+        <w:rPr>
+          <w:rFonts w:eastAsiaTheme="minorEastAsia"/>
+          <w:lang w:val="en-US" w:eastAsia="ja-JP"/>
+        </w:rPr>
+        <w:t>if</w:t>
+      </w:r>
+      <w:r>
+        <w:rPr>
+          <w:rFonts w:eastAsiaTheme="minorEastAsia"/>
+          <w:lang w:eastAsia="ja-JP"/>
+        </w:rPr>
+        <w:t xml:space="preserve"> </w:t>
+      </w:r>
+      <w:r>
+        <w:rPr>
+          <w:rFonts w:eastAsiaTheme="minorEastAsia"/>
+          <w:lang w:val="en-US" w:eastAsia="ja-JP"/>
+        </w:rPr>
+        <w:t>has</w:t>
+      </w:r>
+      <w:r>
+        <w:rPr>
+          <w:rFonts w:eastAsiaTheme="minorEastAsia"/>
+          <w:lang w:eastAsia="ja-JP"/>
+        </w:rPr>
+        <w:t>_</w:t>
+      </w:r>
+      <w:r>
+        <w:rPr>
+          <w:rFonts w:eastAsiaTheme="minorEastAsia"/>
+          <w:lang w:val="en-US" w:eastAsia="ja-JP"/>
+        </w:rPr>
+        <w:t>application</w:t>
+      </w:r>
+      <w:r>
+        <w:rPr>
+          <w:rFonts w:eastAsiaTheme="minorEastAsia"/>
+          <w:lang w:eastAsia="ja-JP"/>
+        </w:rPr>
+        <w:t xml:space="preserve"> %}</w:t>
+      </w:r>
+    </w:p>
+    <w:p>
+      <w:proofErr w:type="gramStart"/>
+      <w:r>
+        <w:t xml:space="preserve">{{ </w:t>
+      </w:r>
+      <w:r>
+        <w:rPr>
+          <w:lang w:val="en-US"/>
+        </w:rPr>
+        <w:t>new</w:t>
+      </w:r>
+      <w:proofErr w:type="gramEnd"/>
+      <w:r>
+        <w:t>_</w:t>
+      </w:r>
+      <w:r>
+        <w:rPr>
+          <w:lang w:val="en-US"/>
+        </w:rPr>
+        <w:t>page</w:t>
+      </w:r>
+      <w:r>
+        <w:t xml:space="preserve"> }}</w:t>
+      </w:r>
+    </w:p>
+    <w:p>
+      <w:pPr>
+        <w:spacing w:beforeLines="50" w:before="120"/>
+        <w:jc w:val="right"/>
+      </w:pPr>
+      <w:r>
+        <w:rPr>
+          <w:rFonts w:ascii="Times New Roman" w:hAnsi="Times New Roman"/>
+          <w:sz w:val="20"/>
+          <w:szCs w:val="20"/>
+        </w:rPr>
+        <w:t>Приложение</w:t>
+      </w:r>
+      <w:r>
+        <w:rPr>
+          <w:rFonts w:ascii="Times New Roman" w:hAnsi="Times New Roman"/>
+          <w:sz w:val="20"/>
+          <w:szCs w:val="20"/>
+        </w:rPr>
+        <w:br/>
+        <w:t>к акту освидетельствования скрытых работ</w:t>
+      </w:r>
+      <w:r>
+        <w:rPr>
+          <w:rFonts w:ascii="Times New Roman" w:hAnsi="Times New Roman"/>
+          <w:sz w:val="20"/>
+          <w:szCs w:val="20"/>
+        </w:rPr>
+        <w:br/>
+      </w:r>
+    </w:p>
+    <w:p>
+      <w:pPr>
+        <w:keepNext/>
+        <w:spacing w:before="238"/>
+        <w:jc w:val="center"/>
+      </w:pPr>
+      <w:r>
+        <w:rPr>
+          <w:rFonts w:ascii="Times New Roman" w:hAnsi="Times New Roman"/>
+          <w:b/>
+          <w:sz w:val="20"/>
+          <w:szCs w:val="20"/>
+        </w:rPr>
+        <w:lastRenderedPageBreak/>
+        <w:t>Реестр</w:t>
+      </w:r>
+    </w:p>
+    <w:p>
+      <w:pPr>
+        <w:spacing w:afterLines="50" w:after="120"/>
+        <w:jc w:val="center"/>
+      </w:pPr>
+      <w:r>
+        <w:rPr>
+          <w:rFonts w:ascii="Times New Roman" w:hAnsi="Times New Roman"/>
+          <w:b/>
+          <w:sz w:val="20"/>
+          <w:szCs w:val="20"/>
+        </w:rPr>
+        <w:t>документов, подтверждающих соответствие работ предъявляемым к ним требованиям</w:t>
+      </w:r>
+    </w:p>
+    <w:tbl>
+      <w:tblPr>
+        <w:tblStyle w:val="a5"/>
+        <w:tblW w:w="10379" w:type="dxa"/>
+        <w:tblInd w:w="5" w:type="dxa"/>
+        <w:tblLayout w:type="fixed"/>
+        <w:tblLook w:val="04A0" w:firstRow="1" w:lastRow="0" w:firstColumn="1" w:lastColumn="0" w:noHBand="0" w:noVBand="1"/>
+      </w:tblPr>
+      <w:tblGrid>
+        <w:gridCol w:w="567"/>
+        <w:gridCol w:w="3543"/>
+        <w:gridCol w:w="2268"/>
+        <w:gridCol w:w="2409"/>
+        <w:gridCol w:w="708"/>
+        <w:gridCol w:w="884"/>
+      </w:tblGrid>
+      <w:tr>
+        <w:tc>
+          <w:tcPr>
+            <w:tcW w:w="567" w:type="dxa"/>
+            <w:tcMar>
+              <w:top w:w="5" w:type="dxa"/>
+              <w:left w:w="5" w:type="dxa"/>
+              <w:bottom w:w="5" w:type="dxa"/>
+              <w:right w:w="5" w:type="dxa"/>
+            </w:tcMar>
+            <w:vAlign w:val="center"/>
+          </w:tcPr>
+          <w:p>
+            <w:pPr>
+              <w:spacing w:beforeLines="50" w:before="120"/>
+              <w:jc w:val="center"/>
+              <w:rPr>
+                <w:sz w:val="18"/>
+              </w:rPr>
+            </w:pPr>
+            <w:r>
+              <w:rPr>
+                <w:rFonts w:ascii="Times New Roman" w:hAnsi="Times New Roman"/>
+                <w:b/>
+                <w:sz w:val="18"/>
+                <w:szCs w:val="18"/>
+              </w:rPr>
+              <w:t>№ п/п</w:t>
+            </w:r>
+          </w:p>
+        </w:tc>
+        <w:tc>
+          <w:tcPr>
+            <w:tcW w:w="3543" w:type="dxa"/>
+            <w:tcMar>
+              <w:top w:w="5" w:type="dxa"/>
+              <w:left w:w="5" w:type="dxa"/>
+              <w:bottom w:w="5" w:type="dxa"/>
+              <w:right w:w="5" w:type="dxa"/>
+            </w:tcMar>
+            <w:vAlign w:val="center"/>
+          </w:tcPr>
+          <w:p>
+            <w:pPr>
+              <w:spacing w:beforeLines="50" w:before="120"/>
+              <w:jc w:val="center"/>
+              <w:rPr>
+                <w:sz w:val="18"/>
+              </w:rPr>
+            </w:pPr>
+            <w:r>
+              <w:rPr>
+                <w:rFonts w:ascii="Times New Roman" w:hAnsi="Times New Roman"/>
+                <w:b/>
+                <w:sz w:val="18"/>
+                <w:szCs w:val="18"/>
+              </w:rPr>
+              <w:t>Наименование документа</w:t>
+            </w:r>
+          </w:p>
+        </w:tc>
+        <w:tc>
+          <w:tcPr>
+            <w:tcW w:w="2268" w:type="dxa"/>
+            <w:tcMar>
+              <w:top w:w="5" w:type="dxa"/>
+              <w:left w:w="5" w:type="dxa"/>
+              <w:bottom w:w="5" w:type="dxa"/>
+              <w:right w:w="5" w:type="dxa"/>
+            </w:tcMar>
+            <w:vAlign w:val="center"/>
+          </w:tcPr>
+          <w:p>
+            <w:pPr>
+              <w:spacing w:beforeLines="50" w:before="120"/>
+              <w:jc w:val="center"/>
+              <w:rPr>
+                <w:sz w:val="18"/>
+              </w:rPr>
+            </w:pPr>
+            <w:r>
+              <w:rPr>
+                <w:rFonts w:ascii="Times New Roman" w:hAnsi="Times New Roman"/>
+                <w:b/>
+                <w:sz w:val="18"/>
+                <w:szCs w:val="18"/>
+              </w:rPr>
+              <w:t>Номер и дата документа</w:t>
+            </w:r>
+          </w:p>
+        </w:tc>
+        <w:tc>
+          <w:tcPr>
+            <w:tcW w:w="2409" w:type="dxa"/>
+            <w:tcMar>
+              <w:top w:w="5" w:type="dxa"/>
+              <w:left w:w="5" w:type="dxa"/>
+              <w:bottom w:w="5" w:type="dxa"/>
+              <w:right w:w="5" w:type="dxa"/>
+            </w:tcMar>
+            <w:vAlign w:val="center"/>
+          </w:tcPr>
+          <w:p>
+            <w:pPr>
+              <w:spacing w:beforeLines="50" w:before="120"/>
+              <w:jc w:val="center"/>
+              <w:rPr>
+                <w:sz w:val="18"/>
+              </w:rPr>
+            </w:pPr>
+            <w:r>
+              <w:rPr>
+                <w:rFonts w:ascii="Times New Roman" w:hAnsi="Times New Roman"/>
+                <w:b/>
+                <w:sz w:val="18"/>
+                <w:szCs w:val="18"/>
+              </w:rPr>
+              <w:t>Организация, составившая документ</w:t>
+            </w:r>
+          </w:p>
+        </w:tc>
+        <w:tc>
+          <w:tcPr>
+            <w:tcW w:w="708" w:type="dxa"/>
+            <w:tcMar>
+              <w:top w:w="5" w:type="dxa"/>
+              <w:left w:w="5" w:type="dxa"/>
+              <w:bottom w:w="5" w:type="dxa"/>
+              <w:right w:w="5" w:type="dxa"/>
+            </w:tcMar>
+            <w:vAlign w:val="center"/>
+          </w:tcPr>
+          <w:p>
+            <w:pPr>
+              <w:spacing w:beforeLines="50" w:before="120"/>
+              <w:jc w:val="center"/>
+              <w:rPr>
+                <w:sz w:val="18"/>
+              </w:rPr>
+            </w:pPr>
+            <w:r>
+              <w:rPr>
+                <w:rFonts w:ascii="Times New Roman" w:hAnsi="Times New Roman"/>
+                <w:b/>
+                <w:sz w:val="18"/>
+                <w:szCs w:val="18"/>
+              </w:rPr>
+              <w:t>Кол-во листов</w:t>
+            </w:r>
+          </w:p>
+        </w:tc>
+        <w:tc>
+          <w:tcPr>
+            <w:tcW w:w="884" w:type="dxa"/>
+            <w:tcMar>
+              <w:top w:w="5" w:type="dxa"/>
+              <w:left w:w="5" w:type="dxa"/>
+              <w:bottom w:w="5" w:type="dxa"/>
+              <w:right w:w="5" w:type="dxa"/>
+            </w:tcMar>
+            <w:vAlign w:val="center"/>
+          </w:tcPr>
+          <w:p>
+            <w:pPr>
+              <w:spacing w:beforeLines="50" w:before="120"/>
+              <w:jc w:val="center"/>
+              <w:rPr>
+                <w:sz w:val="18"/>
+              </w:rPr>
+            </w:pPr>
+            <w:r>
+              <w:rPr>
+                <w:rFonts w:ascii="Times New Roman" w:hAnsi="Times New Roman"/>
+                <w:b/>
+                <w:sz w:val="18"/>
+                <w:szCs w:val="18"/>
+              </w:rPr>
+              <w:t>Номера страниц</w:t>
+            </w:r>
+          </w:p>
+        </w:tc>
+      </w:tr>
+      <w:tr>
+        <w:tc>
+          <w:tcPr>
+            <w:tcW w:w="10379" w:type="dxa"/>
+            <w:gridSpan w:val="6"/>
+          </w:tcPr>
+          <w:p>
+            <w:pPr>
+              <w:jc w:val="center"/>
+              <w:rPr>
+                <w:rFonts w:eastAsiaTheme="minorEastAsia"/>
+                <w:lang w:val="en-US" w:eastAsia="ja-JP"/>
+              </w:rPr>
+            </w:pPr>
+            <w:r>
+              <w:rPr>
+                <w:rFonts w:ascii="Times New Roman" w:eastAsiaTheme="minorEastAsia" w:hAnsi="Times New Roman" w:hint="eastAsia"/>
+                <w:sz w:val="18"/>
+                <w:lang w:val="en-US" w:eastAsia="ja-JP"/>
+              </w:rPr>
+              <w:t>{</w:t>
+            </w:r>
+            <w:r>
+              <w:rPr>
+                <w:rFonts w:ascii="Times New Roman" w:eastAsiaTheme="minorEastAsia" w:hAnsi="Times New Roman"/>
+                <w:sz w:val="18"/>
+                <w:lang w:val="en-US" w:eastAsia="ja-JP"/>
+              </w:rPr>
+              <w:t>%</w:t>
+            </w:r>
+            <w:proofErr w:type="spellStart"/>
+            <w:r>
+              <w:rPr>
+                <w:rFonts w:ascii="Times New Roman" w:eastAsiaTheme="minorEastAsia" w:hAnsi="Times New Roman"/>
+                <w:sz w:val="18"/>
+                <w:lang w:val="en-US" w:eastAsia="ja-JP"/>
+              </w:rPr>
+              <w:t>tr</w:t>
+            </w:r>
+            <w:proofErr w:type="spellEnd"/>
+            <w:r>
+              <w:rPr>
+                <w:rFonts w:ascii="Times New Roman" w:eastAsiaTheme="minorEastAsia" w:hAnsi="Times New Roman"/>
+                <w:sz w:val="18"/>
+                <w:lang w:val="en-US" w:eastAsia="ja-JP"/>
+              </w:rPr>
+              <w:t xml:space="preserve"> for item in t</w:t>
+            </w:r>
+            <w:r>
+              <w:rPr>
+                <w:rFonts w:ascii="Times New Roman" w:eastAsiaTheme="minorEastAsia" w:hAnsi="Times New Roman"/>
+                <w:sz w:val="18"/>
+                <w:lang w:val="en-US" w:eastAsia="ja-JP"/>
+              </w:rPr>
+              <w:t>able %}</w:t>
+            </w:r>
+          </w:p>
+        </w:tc>
+      </w:tr>
+      <w:tr>
+        <w:tc>
+          <w:tcPr>
+            <w:tcW w:w="567" w:type="dxa"/>
+          </w:tcPr>
+          <w:p>
+            <w:pPr>
+              <w:jc w:val="center"/>
+              <w:rPr>
+                <w:lang w:val="en-US"/>
+              </w:rPr>
+            </w:pPr>
+            <w:r>
+              <w:rPr>
+                <w:rFonts w:ascii="Times New Roman" w:hAnsi="Times New Roman"/>
+                <w:sz w:val="18"/>
+                <w:lang w:val="en-US"/>
+              </w:rPr>
+              <w:t>{{</w:t>
+            </w:r>
+            <w:proofErr w:type="spellStart"/>
+            <w:r>
+              <w:rPr>
+                <w:rFonts w:ascii="Times New Roman" w:hAnsi="Times New Roman"/>
+                <w:sz w:val="18"/>
+                <w:lang w:val="en-US"/>
+              </w:rPr>
+              <w:t>item.index</w:t>
+            </w:r>
+            <w:proofErr w:type="spellEnd"/>
+            <w:r>
+              <w:rPr>
+                <w:rFonts w:ascii="Times New Roman" w:hAnsi="Times New Roman"/>
+                <w:sz w:val="18"/>
+                <w:lang w:val="en-US"/>
+              </w:rPr>
+              <w:t>}}</w:t>
+            </w:r>
+          </w:p>
+        </w:tc>
+        <w:tc>
+          <w:tcPr>
+            <w:tcW w:w="3543" w:type="dxa"/>
+          </w:tcPr>
+          <w:p>
+            <w:pPr>
+              <w:jc w:val="center"/>
+            </w:pPr>
+            <w:r>
+              <w:rPr>
+                <w:rFonts w:ascii="Times New Roman" w:hAnsi="Times New Roman"/>
+                <w:sz w:val="18"/>
+              </w:rPr>
+              <w:t>{{item.name}}</w:t>
+            </w:r>
+          </w:p>
+        </w:tc>
+        <w:tc>
+          <w:tcPr>
+            <w:tcW w:w="2268" w:type="dxa"/>
+          </w:tcPr>
+          <w:p>
+            <w:pPr>
+              <w:jc w:val="center"/>
+            </w:pPr>
+            <w:r>
+              <w:rPr>
+                <w:rFonts w:ascii="Times New Roman" w:hAnsi="Times New Roman"/>
+                <w:sz w:val="18"/>
+              </w:rPr>
+              <w:t>{{</w:t>
+            </w:r>
+            <w:proofErr w:type="spellStart"/>
+            <w:r>
+              <w:rPr>
+                <w:rFonts w:ascii="Times New Roman" w:hAnsi="Times New Roman"/>
+                <w:sz w:val="18"/>
+              </w:rPr>
+              <w:t>item.number</w:t>
+            </w:r>
+            <w:proofErr w:type="spellEnd"/>
+            <w:r>
+              <w:rPr>
+                <w:rFonts w:ascii="Times New Roman" w:hAnsi="Times New Roman"/>
+                <w:sz w:val="18"/>
+              </w:rPr>
+              <w:t>}}</w:t>
+            </w:r>
+          </w:p>
+        </w:tc>
+        <w:tc>
+          <w:tcPr>
+            <w:tcW w:w="2409" w:type="dxa"/>
+          </w:tcPr>
+          <w:p>
+            <w:pPr>
+              <w:jc w:val="center"/>
+            </w:pPr>
+            <w:r>
+              <w:rPr>
+                <w:rFonts w:ascii="Times New Roman" w:hAnsi="Times New Roman"/>
+                <w:sz w:val="18"/>
+              </w:rPr>
+              <w:t>{{</w:t>
+            </w:r>
+            <w:proofErr w:type="spellStart"/>
+            <w:r>
+              <w:rPr>
+                <w:rFonts w:ascii="Times New Roman" w:hAnsi="Times New Roman"/>
+                <w:sz w:val="18"/>
+              </w:rPr>
+              <w:t>item.person</w:t>
+            </w:r>
+            <w:proofErr w:type="spellEnd"/>
+            <w:r>
+              <w:rPr>
+                <w:rFonts w:ascii="Times New Roman" w:hAnsi="Times New Roman"/>
+                <w:sz w:val="18"/>
+              </w:rPr>
+              <w:t>}}</w:t>
+            </w:r>
+          </w:p>
+        </w:tc>
+        <w:tc>
+          <w:tcPr>
+            <w:tcW w:w="708" w:type="dxa"/>
+          </w:tcPr>
+          <w:p>
+            <w:pPr>
+              <w:jc w:val="center"/>
+            </w:pPr>
+            <w:r>
+              <w:rPr>
+                <w:rFonts w:ascii="Times New Roman" w:hAnsi="Times New Roman"/>
+                <w:sz w:val="18"/>
+              </w:rPr>
+              <w:t>{{</w:t>
+            </w:r>
+            <w:proofErr w:type="spellStart"/>
+            <w:r>
+              <w:rPr>
+                <w:rFonts w:ascii="Times New Roman" w:hAnsi="Times New Roman"/>
+                <w:sz w:val="18"/>
+              </w:rPr>
+              <w:t>item.count</w:t>
+            </w:r>
+            <w:proofErr w:type="spellEnd"/>
+            <w:r>
+              <w:rPr>
+                <w:rFonts w:ascii="Times New Roman" w:hAnsi="Times New Roman"/>
+                <w:sz w:val="18"/>
+              </w:rPr>
+              <w:t>}}</w:t>
+            </w:r>
+          </w:p>
+        </w:tc>
+        <w:tc>
+          <w:tcPr>
+            <w:tcW w:w="884" w:type="dxa"/>
+          </w:tcPr>
+          <w:p>
+            <w:pPr>
+              <w:jc w:val="center"/>
+            </w:pPr>
+            <w:bookmarkStart w:id="7" w:name="_GoBack"/>
+            <w:bookmarkEnd w:id="7"/>
+          </w:p>
+        </w:tc>
+      </w:tr>
+      <w:tr>
+        <w:tc>
+          <w:tcPr>
+            <w:tcW w:w="10379" w:type="dxa"/>
+            <w:gridSpan w:val="6"/>
+          </w:tcPr>
+          <w:p>
+            <w:pPr>
+              <w:jc w:val="center"/>
+              <w:rPr>
+                <w:rFonts w:ascii="Times New Roman" w:hAnsi="Times New Roman"/>
+              </w:rPr>
+            </w:pPr>
+            <w:r>
+              <w:rPr>
+                <w:rFonts w:ascii="Times New Roman" w:hAnsi="Times New Roman"/>
+                <w:sz w:val="20"/>
+              </w:rPr>
+              <w:t>{%</w:t>
+            </w:r>
+            <w:proofErr w:type="spellStart"/>
+            <w:r>
+              <w:rPr>
+                <w:rFonts w:ascii="Times New Roman" w:hAnsi="Times New Roman"/>
+                <w:sz w:val="20"/>
+              </w:rPr>
+              <w:t>tr</w:t>
+            </w:r>
+            <w:proofErr w:type="spellEnd"/>
+            <w:r>
+              <w:rPr>
+                <w:rFonts w:ascii="Times New Roman" w:hAnsi="Times New Roman"/>
+                <w:sz w:val="20"/>
+              </w:rPr>
+              <w:t xml:space="preserve"> </w:t>
+            </w:r>
+            <w:proofErr w:type="spellStart"/>
+            <w:r>
+              <w:rPr>
+                <w:rFonts w:ascii="Times New Roman" w:hAnsi="Times New Roman"/>
+                <w:sz w:val="20"/>
+              </w:rPr>
+              <w:t>endfor</w:t>
+            </w:r>
+            <w:proofErr w:type="spellEnd"/>
+            <w:r>
+              <w:rPr>
+                <w:rFonts w:ascii="Times New Roman" w:hAnsi="Times New Roman"/>
+                <w:sz w:val="20"/>
+              </w:rPr>
+              <w:t xml:space="preserve"> %}</w:t>
+            </w:r>
+          </w:p>
+        </w:tc>
+      </w:tr>
+    </w:tbl>
+    <w:p>
+      <w:pPr>
+        <w:spacing w:after="0" w:line="276" w:lineRule="auto"/>
+        <w:jc w:val="both"/>
+        <w:rPr>
+          <w:rFonts w:ascii="Times New Roman" w:eastAsia="Calibri" w:hAnsi="Times New Roman"/>
+          <w:lang w:eastAsia="en-US"/>
+        </w:rPr>
+      </w:pPr>
+      <w:r>
+        <w:rPr>
+          <w:rFonts w:ascii="Times New Roman" w:eastAsia="Calibri" w:hAnsi="Times New Roman"/>
+          <w:lang w:eastAsia="en-US"/>
+        </w:rPr>
+        <w:t>Представитель застройщика (технического заказчика, эксплуатирующей организации или регионального оператора) по вопросам строительного контроля</w:t>
+      </w:r>
+    </w:p>
+    <w:tbl>
+      <w:tblPr>
+        <w:tblW w:w="0" w:type="auto"/>
+        <w:tblBorders>
+          <w:top w:val="single" w:sz="4" w:space="0" w:color="auto"/>
+          <w:left w:val="single" w:sz="4" w:space="0" w:color="auto"/>
+          <w:bottom w:val="single" w:sz="4" w:space="0" w:color="auto"/>
+          <w:right w:val="single" w:sz="4" w:space="0" w:color="auto"/>
+          <w:insideH w:val="single" w:sz="4" w:space="0" w:color="auto"/>
+          <w:insideV w:val="single" w:sz="4" w:space="0" w:color="auto"/>
+        </w:tblBorders>
+        <w:tblCellMar>
+          <w:left w:w="34" w:type="dxa"/>
+          <w:right w:w="34" w:type="dxa"/>
+        </w:tblCellMar>
+        <w:tblLook w:val="04A0" w:firstRow="1" w:lastRow="0" w:firstColumn="1" w:lastColumn="0" w:noHBand="0" w:noVBand="1"/>
+      </w:tblPr>
+      <w:tblGrid>
+        <w:gridCol w:w="10206"/>
+      </w:tblGrid>
+      <w:tr>
+        <w:tc>
+          <w:tcPr>
+            <w:tcW w:w="10421" w:type="dxa"/>
+            <w:tcBorders>
+              <w:top w:val="nil"/>
+              <w:left w:val="nil"/>
+              <w:right w:val="nil"/>
+            </w:tcBorders>
+            <w:shd w:val="clear" w:color="auto" w:fill="auto"/>
+          </w:tcPr>
+          <w:p>
+            <w:pPr>
+              <w:spacing w:after="0" w:line="240" w:lineRule="auto"/>
+              <w:jc w:val="center"/>
+              <w:rPr>
+                <w:rFonts w:ascii="Times New Roman" w:eastAsia="Calibri" w:hAnsi="Times New Roman"/>
+                <w:b/>
+                <w:i/>
+                <w:lang w:eastAsia="en-US"/>
+              </w:rPr>
+            </w:pPr>
+            <w:r>
+              <w:rPr>
+                <w:rFonts w:ascii="Times New Roman" w:eastAsia="Calibri" w:hAnsi="Times New Roman"/>
+                <w:bCs/>
+                <w:iCs/>
+                <w:lang w:val="en-US" w:eastAsia="en-US"/>
+              </w:rPr>
+              <w:t>{{</w:t>
+            </w:r>
+            <w:proofErr w:type="spellStart"/>
+            <w:r>
+              <w:rPr>
+                <w:rFonts w:ascii="Times New Roman" w:eastAsia="Calibri" w:hAnsi="Times New Roman"/>
+                <w:bCs/>
+                <w:iCs/>
+                <w:lang w:val="en-US" w:eastAsia="en-US"/>
+              </w:rPr>
+              <w:t>representative_builder</w:t>
+            </w:r>
+            <w:r>
+              <w:rPr>
+                <w:rFonts w:ascii="Times New Roman" w:eastAsia="Calibri" w:hAnsi="Times New Roman"/>
+                <w:bCs/>
+                <w:iCs/>
+                <w:lang w:val="en-US" w:eastAsia="en-US"/>
+              </w:rPr>
+              <w:t>_name</w:t>
+            </w:r>
+            <w:proofErr w:type="spellEnd"/>
+            <w:r>
+              <w:rPr>
+                <w:rFonts w:ascii="Times New Roman" w:eastAsia="Calibri" w:hAnsi="Times New Roman"/>
+                <w:bCs/>
+                <w:iCs/>
+                <w:lang w:val="en-US" w:eastAsia="en-US"/>
+              </w:rPr>
+              <w:t>}}</w:t>
+            </w:r>
+          </w:p>
+        </w:tc>
+      </w:tr>
+    </w:tbl>
+    <w:p>
+      <w:pPr>
+        <w:spacing w:after="0" w:line="276" w:lineRule="auto"/>
+        <w:jc w:val="center"/>
+        <w:rPr>
+          <w:rFonts w:ascii="Times New Roman" w:eastAsia="Calibri" w:hAnsi="Times New Roman"/>
+          <w:sz w:val="15"/>
+          <w:szCs w:val="15"/>
+          <w:lang w:eastAsia="en-US"/>
+        </w:rPr>
+      </w:pPr>
+      <w:r>
+        <w:rPr>
+          <w:rFonts w:ascii="Times New Roman" w:eastAsia="Calibri" w:hAnsi="Times New Roman"/>
+          <w:sz w:val="15"/>
+          <w:szCs w:val="15"/>
+          <w:lang w:eastAsia="en-US"/>
+        </w:rPr>
+        <w:t>(фамилия, инициалы, подпись)</w:t>
+      </w:r>
+    </w:p>
+    <w:p>
+      <w:pPr>
+        <w:spacing w:after="0" w:line="276" w:lineRule="auto"/>
+        <w:jc w:val="center"/>
+        <w:rPr>
+          <w:rFonts w:ascii="Times New Roman" w:eastAsia="Calibri" w:hAnsi="Times New Roman"/>
+          <w:sz w:val="4"/>
+          <w:szCs w:val="4"/>
+          <w:lang w:eastAsia="en-US"/>
+        </w:rPr>
+      </w:pPr>
+    </w:p>
+    <w:p>
+      <w:pPr>
+        <w:spacing w:after="0" w:line="276" w:lineRule="auto"/>
+        <w:jc w:val="both"/>
+        <w:rPr>
+          <w:rFonts w:ascii="Times New Roman" w:eastAsia="Calibri" w:hAnsi="Times New Roman"/>
+          <w:lang w:eastAsia="en-US"/>
+        </w:rPr>
+      </w:pPr>
+      <w:r>
+        <w:rPr>
+          <w:rFonts w:ascii="Times New Roman" w:eastAsia="Calibri" w:hAnsi="Times New Roman"/>
+          <w:lang w:eastAsia="en-US"/>
+        </w:rPr>
+        <w:t>Представитель лица, осуществляющего строительство</w:t>
+      </w:r>
+    </w:p>
+    <w:tbl>
+      <w:tblPr>
+        <w:tblW w:w="0" w:type="auto"/>
+        <w:tblBorders>
+          <w:top w:val="single" w:sz="4" w:space="0" w:color="auto"/>
+          <w:left w:val="single" w:sz="4" w:space="0" w:color="auto"/>
+          <w:bottom w:val="single" w:sz="4" w:space="0" w:color="auto"/>
+          <w:right w:val="single" w:sz="4" w:space="0" w:color="auto"/>
+          <w:insideH w:val="single" w:sz="4" w:space="0" w:color="auto"/>
+          <w:insideV w:val="single" w:sz="4" w:space="0" w:color="auto"/>
+        </w:tblBorders>
+        <w:tblCellMar>
+          <w:left w:w="34" w:type="dxa"/>
+          <w:right w:w="34" w:type="dxa"/>
+        </w:tblCellMar>
+        <w:tblLook w:val="04A0" w:firstRow="1" w:lastRow="0" w:firstColumn="1" w:lastColumn="0" w:noHBand="0" w:noVBand="1"/>
+      </w:tblPr>
+      <w:tblGrid>
+        <w:gridCol w:w="10206"/>
+      </w:tblGrid>
+      <w:tr>
+        <w:tc>
+          <w:tcPr>
+            <w:tcW w:w="10421" w:type="dxa"/>
+            <w:tcBorders>
+              <w:top w:val="nil"/>
+              <w:left w:val="nil"/>
+              <w:right w:val="nil"/>
+            </w:tcBorders>
+            <w:shd w:val="clear" w:color="auto" w:fill="auto"/>
+          </w:tcPr>
+          <w:p>
+            <w:pPr>
+              <w:spacing w:after="0" w:line="240" w:lineRule="auto"/>
+              <w:jc w:val="center"/>
+              <w:rPr>
+                <w:rFonts w:ascii="Times New Roman" w:eastAsia="Calibri" w:hAnsi="Times New Roman"/>
+                <w:b/>
+                <w:i/>
+                <w:lang w:val="en-US" w:eastAsia="en-US"/>
+              </w:rPr>
+            </w:pPr>
+            <w:r>
+              <w:rPr>
+                <w:rFonts w:ascii="Times New Roman" w:eastAsia="Calibri" w:hAnsi="Times New Roman"/>
+                <w:bCs/>
+                <w:iCs/>
+                <w:lang w:val="en-US" w:eastAsia="en-US"/>
+              </w:rPr>
+              <w:t>{{</w:t>
+            </w:r>
+            <w:proofErr w:type="spellStart"/>
+            <w:r>
+              <w:rPr>
+                <w:rFonts w:ascii="Times New Roman" w:eastAsia="Calibri" w:hAnsi="Times New Roman"/>
+                <w:bCs/>
+                <w:iCs/>
+                <w:lang w:val="en-US" w:eastAsia="en-US"/>
+              </w:rPr>
+              <w:t>representative_person_the_construction</w:t>
+            </w:r>
+            <w:r>
+              <w:rPr>
+                <w:rFonts w:ascii="Times New Roman" w:eastAsia="Calibri" w:hAnsi="Times New Roman"/>
+                <w:bCs/>
+                <w:iCs/>
+                <w:lang w:val="en-US" w:eastAsia="en-US"/>
+              </w:rPr>
+              <w:t>_name</w:t>
+            </w:r>
+            <w:proofErr w:type="spellEnd"/>
+            <w:r>
+              <w:rPr>
+                <w:rFonts w:ascii="Times New Roman" w:eastAsia="Calibri" w:hAnsi="Times New Roman"/>
+                <w:bCs/>
+                <w:iCs/>
+                <w:lang w:val="en-US" w:eastAsia="en-US"/>
+              </w:rPr>
+              <w:t>}}</w:t>
+            </w:r>
+          </w:p>
+        </w:tc>
+      </w:tr>
+    </w:tbl>
+    <w:p>
+      <w:pPr>
+        <w:spacing w:after="0" w:line="276" w:lineRule="auto"/>
+        <w:jc w:val="center"/>
+        <w:rPr>
+          <w:rFonts w:ascii="Times New Roman" w:eastAsia="Calibri" w:hAnsi="Times New Roman"/>
+          <w:sz w:val="15"/>
+          <w:szCs w:val="15"/>
+          <w:lang w:eastAsia="en-US"/>
+        </w:rPr>
+      </w:pPr>
+      <w:r>
+        <w:rPr>
+          <w:rFonts w:ascii="Times New Roman" w:eastAsia="Calibri" w:hAnsi="Times New Roman"/>
+          <w:sz w:val="15"/>
+          <w:szCs w:val="15"/>
+          <w:lang w:eastAsia="en-US"/>
+        </w:rPr>
+        <w:t>(фамилия, инициалы, подпись)</w:t>
+      </w:r>
+    </w:p>
+    <w:p>
+      <w:pPr>
+        <w:spacing w:after="0" w:line="276" w:lineRule="auto"/>
+        <w:jc w:val="center"/>
+        <w:rPr>
+          <w:rFonts w:ascii="Times New Roman" w:eastAsia="Calibri" w:hAnsi="Times New Roman"/>
+          <w:sz w:val="4"/>
+          <w:szCs w:val="4"/>
+          <w:lang w:eastAsia="en-US"/>
+        </w:rPr>
+      </w:pPr>
+    </w:p>
+    <w:p>
+      <w:pPr>
+        <w:spacing w:after="0" w:line="276" w:lineRule="auto"/>
+        <w:jc w:val="both"/>
+        <w:rPr>
+          <w:rFonts w:ascii="Times New Roman" w:eastAsia="Calibri" w:hAnsi="Times New Roman"/>
+          <w:lang w:eastAsia="en-US"/>
+        </w:rPr>
+      </w:pPr>
+      <w:r>
+        <w:rPr>
+          <w:rFonts w:ascii="Times New Roman" w:eastAsia="Calibri" w:hAnsi="Times New Roman"/>
+          <w:lang w:eastAsia="en-US"/>
+        </w:rPr>
+        <w:t>Представитель лица, осуществляющего строительство, по вопросам строительного контроля (специалист по организации строительства)</w:t>
+      </w:r>
+    </w:p>
+    <w:tbl>
+      <w:tblPr>
+        <w:tblW w:w="0" w:type="auto"/>
+        <w:tblBorders>
+          <w:top w:val="single" w:sz="4" w:space="0" w:color="auto"/>
+          <w:left w:val="single" w:sz="4" w:space="0" w:color="auto"/>
+          <w:bottom w:val="single" w:sz="4" w:space="0" w:color="auto"/>
+          <w:right w:val="single" w:sz="4" w:space="0" w:color="auto"/>
+          <w:insideH w:val="single" w:sz="4" w:space="0" w:color="auto"/>
+          <w:insideV w:val="single" w:sz="4" w:space="0" w:color="auto"/>
+        </w:tblBorders>
+        <w:tblCellMar>
+          <w:left w:w="34" w:type="dxa"/>
+          <w:right w:w="34" w:type="dxa"/>
+        </w:tblCellMar>
+        <w:tblLook w:val="04A0" w:firstRow="1" w:lastRow="0" w:firstColumn="1" w:lastColumn="0" w:noHBand="0" w:noVBand="1"/>
+      </w:tblPr>
+      <w:tblGrid>
+        <w:gridCol w:w="10206"/>
+      </w:tblGrid>
+      <w:tr>
+        <w:tc>
+          <w:tcPr>
+            <w:tcW w:w="10421" w:type="dxa"/>
+            <w:tcBorders>
+              <w:top w:val="nil"/>
+              <w:left w:val="nil"/>
+              <w:right w:val="nil"/>
+            </w:tcBorders>
+            <w:shd w:val="clear" w:color="auto" w:fill="auto"/>
+          </w:tcPr>
+          <w:p>
+            <w:pPr>
+              <w:spacing w:after="0" w:line="240" w:lineRule="auto"/>
+              <w:jc w:val="center"/>
+              <w:rPr>
+                <w:rFonts w:ascii="Times New Roman" w:eastAsia="Calibri" w:hAnsi="Times New Roman"/>
+                <w:b/>
+                <w:i/>
+                <w:lang w:eastAsia="en-US"/>
+              </w:rPr>
+            </w:pPr>
+            <w:r>
+              <w:rPr>
+                <w:rFonts w:ascii="Times New Roman" w:eastAsia="Calibri" w:hAnsi="Times New Roman"/>
+                <w:bCs/>
+                <w:iCs/>
+                <w:lang w:val="en-US" w:eastAsia="en-US"/>
+              </w:rPr>
+              <w:t>{{</w:t>
+            </w:r>
+            <w:proofErr w:type="spellStart"/>
+            <w:r>
+              <w:rPr>
+                <w:rFonts w:ascii="Times New Roman" w:eastAsia="Calibri" w:hAnsi="Times New Roman"/>
+                <w:bCs/>
+                <w:iCs/>
+                <w:lang w:val="en-US" w:eastAsia="en-US"/>
+              </w:rPr>
+              <w:t>specialist_organization_construction</w:t>
+            </w:r>
+            <w:r>
+              <w:rPr>
+                <w:rFonts w:ascii="Times New Roman" w:eastAsia="Calibri" w:hAnsi="Times New Roman"/>
+                <w:bCs/>
+                <w:iCs/>
+                <w:lang w:val="en-US" w:eastAsia="en-US"/>
+              </w:rPr>
+              <w:t>_name</w:t>
+            </w:r>
+            <w:proofErr w:type="spellEnd"/>
+            <w:r>
+              <w:rPr>
+                <w:rFonts w:ascii="Times New Roman" w:eastAsia="Calibri" w:hAnsi="Times New Roman"/>
+                <w:bCs/>
+                <w:iCs/>
+                <w:lang w:val="en-US" w:eastAsia="en-US"/>
+              </w:rPr>
+              <w:t>}}</w:t>
+            </w:r>
+          </w:p>
+        </w:tc>
+      </w:tr>
+    </w:tbl>
+    <w:p>
+      <w:pPr>
+        <w:spacing w:after="0" w:line="276" w:lineRule="auto"/>
+        <w:jc w:val="center"/>
+        <w:rPr>
+          <w:rFonts w:ascii="Times New Roman" w:eastAsia="Calibri" w:hAnsi="Times New Roman"/>
+          <w:sz w:val="15"/>
+          <w:szCs w:val="15"/>
+          <w:lang w:eastAsia="en-US"/>
+        </w:rPr>
+      </w:pPr>
+      <w:r>
+        <w:rPr>
+          <w:rFonts w:ascii="Times New Roman" w:eastAsia="Calibri" w:hAnsi="Times New Roman"/>
+          <w:sz w:val="15"/>
+          <w:szCs w:val="15"/>
+          <w:lang w:eastAsia="en-US"/>
+        </w:rPr>
+        <w:t>(фамилия, инициалы, подпись)</w:t>
+      </w:r>
+    </w:p>
+    <w:p>
+      <w:pPr>
+        <w:spacing w:after="0" w:line="276" w:lineRule="auto"/>
+        <w:jc w:val="center"/>
+        <w:rPr>
+          <w:rFonts w:ascii="Times New Roman" w:eastAsia="Calibri" w:hAnsi="Times New Roman"/>
+          <w:sz w:val="4"/>
+          <w:szCs w:val="4"/>
+          <w:lang w:eastAsia="en-US"/>
+        </w:rPr>
+      </w:pPr>
+    </w:p>
+    <w:p>
+      <w:pPr>
+        <w:spacing w:after="0" w:line="276" w:lineRule="auto"/>
+        <w:jc w:val="both"/>
+        <w:rPr>
+          <w:rFonts w:ascii="Times New Roman" w:eastAsia="Calibri" w:hAnsi="Times New Roman"/>
+          <w:lang w:eastAsia="en-US"/>
+        </w:rPr>
+      </w:pPr>
+      <w:r>
+        <w:rPr>
+          <w:rFonts w:ascii="Times New Roman" w:eastAsia="Calibri" w:hAnsi="Times New Roman"/>
+          <w:lang w:eastAsia="en-US"/>
+        </w:rPr>
+        <w:t>Представитель лица, осуществляющего подготовку проектной документации</w:t>
+      </w:r>
+    </w:p>
+    <w:tbl>
+      <w:tblPr>
+        <w:tblW w:w="0" w:type="auto"/>
+        <w:tblBorders>
+          <w:top w:val="single" w:sz="4" w:space="0" w:color="auto"/>
+          <w:left w:val="single" w:sz="4" w:space="0" w:color="auto"/>
+          <w:bottom w:val="single" w:sz="4" w:space="0" w:color="auto"/>
+          <w:right w:val="single" w:sz="4" w:space="0" w:color="auto"/>
+          <w:insideH w:val="single" w:sz="4" w:space="0" w:color="auto"/>
+          <w:insideV w:val="single" w:sz="4" w:space="0" w:color="auto"/>
+        </w:tblBorders>
+        <w:tblCellMar>
+          <w:left w:w="34" w:type="dxa"/>
+          <w:right w:w="34" w:type="dxa"/>
+        </w:tblCellMar>
+        <w:tblLook w:val="04A0" w:firstRow="1" w:lastRow="0" w:firstColumn="1" w:lastColumn="0" w:noHBand="0" w:noVBand="1"/>
+      </w:tblPr>
+      <w:tblGrid>
+        <w:gridCol w:w="10206"/>
+      </w:tblGrid>
+      <w:tr>
+        <w:tc>
+          <w:tcPr>
+            <w:tcW w:w="10421" w:type="dxa"/>
+            <w:tcBorders>
+              <w:top w:val="nil"/>
+              <w:left w:val="nil"/>
+              <w:right w:val="nil"/>
+            </w:tcBorders>
+            <w:shd w:val="clear" w:color="auto" w:fill="auto"/>
+          </w:tcPr>
+          <w:p>
+            <w:pPr>
+              <w:spacing w:after="0" w:line="240" w:lineRule="auto"/>
+              <w:jc w:val="center"/>
+              <w:rPr>
+                <w:rFonts w:ascii="Times New Roman" w:eastAsia="Calibri" w:hAnsi="Times New Roman"/>
+                <w:b/>
+                <w:i/>
+                <w:lang w:val="en-US" w:eastAsia="en-US"/>
+              </w:rPr>
+            </w:pPr>
+            <w:r>
+              <w:rPr>
+                <w:rFonts w:ascii="Times New Roman" w:eastAsia="Calibri" w:hAnsi="Times New Roman"/>
+                <w:bCs/>
+                <w:iCs/>
+                <w:lang w:val="en-US" w:eastAsia="en-US"/>
+              </w:rPr>
+              <w:t>{{</w:t>
+            </w:r>
+            <w:proofErr w:type="spellStart"/>
+            <w:r>
+              <w:rPr>
+                <w:rFonts w:ascii="Times New Roman" w:eastAsia="Calibri" w:hAnsi="Times New Roman"/>
+                <w:bCs/>
+                <w:iCs/>
+                <w:lang w:val="en-US" w:eastAsia="en-US"/>
+              </w:rPr>
+              <w:t>representative_person_preparing_project_doc</w:t>
+            </w:r>
+            <w:r>
+              <w:rPr>
+                <w:rFonts w:ascii="Times New Roman" w:eastAsia="Calibri" w:hAnsi="Times New Roman"/>
+                <w:bCs/>
+                <w:iCs/>
+                <w:lang w:val="en-US" w:eastAsia="en-US"/>
+              </w:rPr>
+              <w:t>_name</w:t>
+            </w:r>
+            <w:proofErr w:type="spellEnd"/>
+            <w:r>
+              <w:rPr>
+                <w:rFonts w:ascii="Times New Roman" w:eastAsia="Calibri" w:hAnsi="Times New Roman"/>
+                <w:bCs/>
+                <w:iCs/>
+                <w:lang w:val="en-US" w:eastAsia="en-US"/>
+              </w:rPr>
+              <w:t>}}</w:t>
+            </w:r>
+          </w:p>
+        </w:tc>
+      </w:tr>
+    </w:tbl>
+    <w:p>
+      <w:pPr>
+        <w:spacing w:after="0" w:line="276" w:lineRule="auto"/>
+        <w:jc w:val="center"/>
+        <w:rPr>
+          <w:rFonts w:ascii="Times New Roman" w:eastAsia="Calibri" w:hAnsi="Times New Roman"/>
+          <w:sz w:val="15"/>
+          <w:szCs w:val="15"/>
+          <w:lang w:eastAsia="en-US"/>
+        </w:rPr>
+      </w:pPr>
+      <w:r>
+        <w:rPr>
+          <w:rFonts w:ascii="Times New Roman" w:eastAsia="Calibri" w:hAnsi="Times New Roman"/>
+          <w:sz w:val="15"/>
+          <w:szCs w:val="15"/>
+          <w:lang w:eastAsia="en-US"/>
+        </w:rPr>
+        <w:t>(фамилия, инициалы, подпись)</w:t>
+      </w:r>
+    </w:p>
+    <w:p>
+      <w:pPr>
+        <w:spacing w:after="0" w:line="276" w:lineRule="auto"/>
+        <w:jc w:val="center"/>
+        <w:rPr>
+          <w:rFonts w:ascii="Times New Roman" w:eastAsia="Calibri" w:hAnsi="Times New Roman"/>
+          <w:sz w:val="4"/>
+          <w:szCs w:val="4"/>
+          <w:lang w:eastAsia="en-US"/>
+        </w:rPr>
+      </w:pPr>
+    </w:p>
+    <w:p>
+      <w:pPr>
+        <w:spacing w:after="0" w:line="276" w:lineRule="auto"/>
+        <w:jc w:val="both"/>
+        <w:rPr>
+          <w:rFonts w:ascii="Times New Roman" w:eastAsia="Calibri" w:hAnsi="Times New Roman"/>
+          <w:lang w:eastAsia="en-US"/>
+        </w:rPr>
+      </w:pPr>
+      <w:r>
+        <w:rPr>
+          <w:rFonts w:ascii="Times New Roman" w:eastAsia="Calibri" w:hAnsi="Times New Roman"/>
+          <w:lang w:eastAsia="en-US"/>
+        </w:rPr>
+        <w:t>Представитель лица, выполнившего работы, подлежащие освидетельствованию</w:t>
+      </w:r>
+    </w:p>
+    <w:tbl>
+      <w:tblPr>
+        <w:tblW w:w="0" w:type="auto"/>
+        <w:tblBorders>
+          <w:top w:val="single" w:sz="4" w:space="0" w:color="auto"/>
+          <w:left w:val="single" w:sz="4" w:space="0" w:color="auto"/>
+          <w:bottom w:val="single" w:sz="4" w:space="0" w:color="auto"/>
+          <w:right w:val="single" w:sz="4" w:space="0" w:color="auto"/>
+          <w:insideH w:val="single" w:sz="4" w:space="0" w:color="auto"/>
+          <w:insideV w:val="single" w:sz="4" w:space="0" w:color="auto"/>
+        </w:tblBorders>
+        <w:tblCellMar>
+          <w:left w:w="34" w:type="dxa"/>
+          <w:right w:w="34" w:type="dxa"/>
+        </w:tblCellMar>
+        <w:tblLook w:val="04A0" w:firstRow="1" w:lastRow="0" w:firstColumn="1" w:lastColumn="0" w:noHBand="0" w:noVBand="1"/>
+      </w:tblPr>
+      <w:tblGrid>
+        <w:gridCol w:w="10206"/>
+      </w:tblGrid>
+      <w:tr>
+        <w:tc>
+          <w:tcPr>
+            <w:tcW w:w="10421" w:type="dxa"/>
+            <w:tcBorders>
+              <w:top w:val="nil"/>
+              <w:left w:val="nil"/>
+              <w:right w:val="nil"/>
+            </w:tcBorders>
+            <w:shd w:val="clear" w:color="auto" w:fill="auto"/>
+          </w:tcPr>
+          <w:p>
+            <w:pPr>
+              <w:spacing w:after="0" w:line="240" w:lineRule="auto"/>
+              <w:jc w:val="center"/>
+              <w:rPr>
+                <w:rFonts w:ascii="Times New Roman" w:eastAsia="Calibri" w:hAnsi="Times New Roman"/>
+                <w:b/>
+                <w:i/>
+                <w:lang w:val="en-US" w:eastAsia="en-US"/>
+              </w:rPr>
+            </w:pPr>
+            <w:r>
+              <w:rPr>
+                <w:rFonts w:ascii="Times New Roman" w:eastAsia="Calibri" w:hAnsi="Times New Roman"/>
+                <w:bCs/>
+                <w:iCs/>
+                <w:lang w:val="en-US" w:eastAsia="en-US"/>
+              </w:rPr>
+              <w:t>{{</w:t>
+            </w:r>
+            <w:proofErr w:type="spellStart"/>
+            <w:r>
+              <w:rPr>
+                <w:rFonts w:ascii="Times New Roman" w:eastAsia="Calibri" w:hAnsi="Times New Roman"/>
+                <w:bCs/>
+                <w:iCs/>
+                <w:lang w:val="en-US" w:eastAsia="en-US"/>
+              </w:rPr>
+              <w:t>representative_person_performed_examined</w:t>
+            </w:r>
+            <w:r>
+              <w:rPr>
+                <w:rFonts w:ascii="Times New Roman" w:eastAsia="Calibri" w:hAnsi="Times New Roman"/>
+                <w:bCs/>
+                <w:iCs/>
+                <w:lang w:val="en-US" w:eastAsia="en-US"/>
+              </w:rPr>
+              <w:t>_name</w:t>
+            </w:r>
+            <w:proofErr w:type="spellEnd"/>
+            <w:r>
+              <w:rPr>
+                <w:rFonts w:ascii="Times New Roman" w:eastAsia="Calibri" w:hAnsi="Times New Roman"/>
+                <w:bCs/>
+                <w:iCs/>
+                <w:lang w:val="en-US" w:eastAsia="en-US"/>
+              </w:rPr>
+              <w:t>}}</w:t>
+            </w:r>
+          </w:p>
+        </w:tc>
+      </w:tr>
+    </w:tbl>
+    <w:p>
+      <w:pPr>
+        <w:spacing w:after="0" w:line="276" w:lineRule="auto"/>
+        <w:jc w:val="center"/>
+        <w:rPr>
+          <w:rFonts w:ascii="Times New Roman" w:eastAsia="Calibri" w:hAnsi="Times New Roman"/>
+          <w:sz w:val="15"/>
+          <w:szCs w:val="15"/>
+          <w:lang w:eastAsia="en-US"/>
+        </w:rPr>
+      </w:pPr>
+      <w:r>
+        <w:rPr>
+          <w:rFonts w:ascii="Times New Roman" w:eastAsia="Calibri" w:hAnsi="Times New Roman"/>
+          <w:sz w:val="15"/>
+          <w:szCs w:val="15"/>
+          <w:lang w:eastAsia="en-US"/>
+        </w:rPr>
+        <w:t>(фамилия, инициалы, подпись)</w:t>
+      </w:r>
+    </w:p>
+    <w:p>
+      <w:pPr>
+        <w:spacing w:after="0" w:line="276" w:lineRule="auto"/>
+        <w:jc w:val="center"/>
+        <w:rPr>
+          <w:rFonts w:ascii="Times New Roman" w:eastAsia="Calibri" w:hAnsi="Times New Roman"/>
+          <w:sz w:val="4"/>
+          <w:szCs w:val="4"/>
+          <w:lang w:eastAsia="en-US"/>
+        </w:rPr>
+      </w:pPr>
+    </w:p>
+    <w:p>
+      <w:pPr>
+        <w:spacing w:after="0" w:line="276" w:lineRule="auto"/>
+        <w:jc w:val="both"/>
+        <w:rPr>
+          <w:rFonts w:ascii="Times New Roman" w:eastAsia="Calibri" w:hAnsi="Times New Roman"/>
+          <w:lang w:eastAsia="en-US"/>
+        </w:rPr>
+      </w:pPr>
+      <w:r>
+        <w:rPr>
+          <w:rFonts w:ascii="Times New Roman" w:eastAsia="Calibri" w:hAnsi="Times New Roman"/>
+          <w:lang w:eastAsia="en-US"/>
+        </w:rPr>
+        <w:t>Представители иных лиц</w:t>
+      </w:r>
+    </w:p>
+    <w:tbl>
+      <w:tblPr>
+        <w:tblW w:w="0" w:type="auto"/>
+        <w:tblBorders>
+          <w:top w:val="single" w:sz="4" w:space="0" w:color="auto"/>
+          <w:left w:val="single" w:sz="4" w:space="0" w:color="auto"/>
+          <w:bottom w:val="single" w:sz="4" w:space="0" w:color="auto"/>
+          <w:right w:val="single" w:sz="4" w:space="0" w:color="auto"/>
+          <w:insideH w:val="single" w:sz="4" w:space="0" w:color="auto"/>
+          <w:insideV w:val="single" w:sz="4" w:space="0" w:color="auto"/>
+        </w:tblBorders>
+        <w:tblCellMar>
+          <w:left w:w="34" w:type="dxa"/>
+          <w:right w:w="34" w:type="dxa"/>
+        </w:tblCellMar>
+        <w:tblLook w:val="04A0" w:firstRow="1" w:lastRow="0" w:firstColumn="1" w:lastColumn="0" w:noHBand="0" w:noVBand="1"/>
+      </w:tblPr>
+      <w:tblGrid>
+        <w:gridCol w:w="10206"/>
+      </w:tblGrid>
+      <w:tr>
+        <w:tc>
+          <w:tcPr>
+            <w:tcW w:w="10421" w:type="dxa"/>
+            <w:tcBorders>
+              <w:top w:val="nil"/>
+              <w:left w:val="nil"/>
+              <w:right w:val="nil"/>
+            </w:tcBorders>
+            <w:shd w:val="clear" w:color="auto" w:fill="auto"/>
+          </w:tcPr>
+          <w:p>
+            <w:pPr>
+              <w:spacing w:after="0" w:line="240" w:lineRule="auto"/>
+              <w:jc w:val="center"/>
+              <w:rPr>
+                <w:rFonts w:ascii="Times New Roman" w:eastAsia="Calibri" w:hAnsi="Times New Roman"/>
+                <w:b/>
+                <w:i/>
+                <w:lang w:val="en-US" w:eastAsia="en-US"/>
+              </w:rPr>
+            </w:pPr>
+            <w:r>
+              <w:rPr>
+                <w:rFonts w:ascii="Times New Roman" w:eastAsia="Calibri" w:hAnsi="Times New Roman"/>
+                <w:bCs/>
+                <w:iCs/>
+                <w:lang w:val="en-US" w:eastAsia="en-US"/>
+              </w:rPr>
+              <w:t>{{</w:t>
+            </w:r>
+            <w:proofErr w:type="spellStart"/>
+            <w:r>
+              <w:rPr>
+                <w:rFonts w:ascii="Times New Roman" w:eastAsia="Calibri" w:hAnsi="Times New Roman"/>
+                <w:bCs/>
+                <w:iCs/>
+                <w:lang w:val="en-US" w:eastAsia="en-US"/>
+              </w:rPr>
+              <w:t>other_persons_participated_examination</w:t>
+            </w:r>
+            <w:r>
+              <w:rPr>
+                <w:rFonts w:ascii="Times New Roman" w:eastAsia="Calibri" w:hAnsi="Times New Roman"/>
+                <w:bCs/>
+                <w:iCs/>
+                <w:lang w:val="en-US" w:eastAsia="en-US"/>
+              </w:rPr>
+              <w:t>_name</w:t>
+            </w:r>
+            <w:proofErr w:type="spellEnd"/>
+            <w:r>
+              <w:rPr>
+                <w:rFonts w:ascii="Times New Roman" w:eastAsia="Calibri" w:hAnsi="Times New Roman"/>
+                <w:bCs/>
+                <w:iCs/>
+                <w:lang w:val="en-US" w:eastAsia="en-US"/>
+              </w:rPr>
+              <w:t>}}</w:t>
+            </w:r>
+          </w:p>
+        </w:tc>
+      </w:tr>
+    </w:tbl>
+    <w:p>
+      <w:pPr>
+        <w:spacing w:after="0" w:line="276" w:lineRule="auto"/>
+        <w:jc w:val="center"/>
+        <w:rPr>
+          <w:rFonts w:ascii="Times New Roman" w:eastAsia="Calibri" w:hAnsi="Times New Roman"/>
+          <w:sz w:val="15"/>
+          <w:szCs w:val="15"/>
+          <w:lang w:eastAsia="en-US"/>
+        </w:rPr>
+      </w:pPr>
+      <w:r>
+        <w:rPr>
+          <w:rFonts w:ascii="Times New Roman" w:eastAsia="Calibri" w:hAnsi="Times New Roman"/>
+          <w:sz w:val="15"/>
+          <w:szCs w:val="15"/>
+          <w:lang w:eastAsia="en-US"/>
+        </w:rPr>
+        <w:t>(фамилия, инициалы, подпись)</w:t>
+      </w:r>
+    </w:p>
+    <w:p>
+      <w:pPr>
+        <w:jc w:val="center"/>
+      </w:pPr>
+      <w:r>
+        <w:t>{%</w:t>
+      </w:r>
+      <w:r>
+        <w:rPr>
+          <w:lang w:val="en-US"/>
+        </w:rPr>
+        <w:t>p</w:t>
+      </w:r>
+      <w:r>
+        <w:t xml:space="preserve"> </w:t>
+      </w:r>
+      <w:proofErr w:type="spellStart"/>
+      <w:r>
+        <w:t>endif</w:t>
+      </w:r>
+      <w:proofErr w:type="spellEnd"/>
+      <w:r>
+        <w:t xml:space="preserve"> %}</w:t>
+      </w:r>
     </w:p>
     <w:sectPr>
       <w:pgSz w:w="11906" w:h="16838"/>
@@ -4476,17 +6317,17 @@
 </file>
 
 <file path=word/styles.xml><?xml version="1.0" encoding="utf-8"?>
-<w:styles xmlns:mc="http://schemas.openxmlformats.org/markup-compatibility/2006" xmlns:r="http://schemas.openxmlformats.org/officeDocument/2006/relationships" xmlns:w="http://schemas.openxmlformats.org/wordprocessingml/2006/main" xmlns:w14="http://schemas.microsoft.com/office/word/2010/wordml" xmlns:w15="http://schemas.microsoft.com/office/word/2012/wordml" xmlns:w16cex="http://schemas.microsoft.com/office/word/2018/wordml/cex" xmlns:w16cid="http://schemas.microsoft.com/office/word/2016/wordml/cid" xmlns:w16="http://schemas.microsoft.com/office/word/2018/wordml" xmlns:w16sdtdh="http://schemas.microsoft.com/office/word/2020/wordml/sdtdatahash" xmlns:w16se="http://schemas.microsoft.com/office/word/2015/wordml/symex" mc:Ignorable="w14 w15 w16se w16cid w16 w16cex w16sdtdh">
+<w:styles xmlns:mc="http://schemas.openxmlformats.org/markup-compatibility/2006" xmlns:r="http://schemas.openxmlformats.org/officeDocument/2006/relationships" xmlns:w="http://schemas.openxmlformats.org/wordprocessingml/2006/main" xmlns:w14="http://schemas.microsoft.com/office/word/2010/wordml" xmlns:w15="http://schemas.microsoft.com/office/word/2012/wordml" xmlns:w16se="http://schemas.microsoft.com/office/word/2015/wordml/symex" mc:Ignorable="w14 w15 w16se">
   <w:docDefaults>
     <w:rPrDefault>
       <w:rPr>
-        <w:rFonts w:ascii="Calibri" w:eastAsia="Calibri" w:hAnsi="Calibri" w:cs="Times New Roman"/>
+        <w:rFonts w:ascii="Calibri" w:eastAsiaTheme="minorEastAsia" w:hAnsi="Calibri" w:cs="Times New Roman"/>
         <w:lang w:val="ru-RU" w:eastAsia="ja-JP" w:bidi="ar-SA"/>
       </w:rPr>
     </w:rPrDefault>
     <w:pPrDefault/>
   </w:docDefaults>
-  <w:latentStyles w:defLockedState="0" w:defUIPriority="99" w:defSemiHidden="0" w:defUnhideWhenUsed="0" w:defQFormat="0" w:count="376">
+  <w:latentStyles w:defLockedState="0" w:defUIPriority="99" w:defSemiHidden="0" w:defUnhideWhenUsed="0" w:defQFormat="0" w:count="371">
     <w:lsdException w:name="Normal" w:uiPriority="0" w:qFormat="1"/>
     <w:lsdException w:name="heading 1" w:uiPriority="9" w:qFormat="1"/>
     <w:lsdException w:name="heading 2" w:semiHidden="1" w:uiPriority="9" w:unhideWhenUsed="1" w:qFormat="1"/>
@@ -4858,11 +6699,6 @@
     <w:lsdException w:name="List Table 5 Dark Accent 6" w:uiPriority="50"/>
     <w:lsdException w:name="List Table 6 Colorful Accent 6" w:uiPriority="51"/>
     <w:lsdException w:name="List Table 7 Colorful Accent 6" w:uiPriority="52"/>
-    <w:lsdException w:name="Mention" w:semiHidden="1" w:unhideWhenUsed="1"/>
-    <w:lsdException w:name="Smart Hyperlink" w:semiHidden="1" w:unhideWhenUsed="1"/>
-    <w:lsdException w:name="Hashtag" w:semiHidden="1" w:unhideWhenUsed="1"/>
-    <w:lsdException w:name="Unresolved Mention" w:semiHidden="1" w:unhideWhenUsed="1"/>
-    <w:lsdException w:name="Smart Link" w:semiHidden="1" w:unhideWhenUsed="1"/>
   </w:latentStyles>
   <w:style w:type="paragraph" w:default="1" w:styleId="a">
     <w:name w:val="Normal"/>

</xml_diff>